<commit_message>
Se agregaron las ultimas imagenes
</commit_message>
<xml_diff>
--- a/paper/IEEE_Paper_Word_Template_LETTER_V3.docx
+++ b/paper/IEEE_Paper_Word_Template_LETTER_V3.docx
@@ -1,6 +1,6 @@
 
 <file path=word/document.xml><?xml version="1.0" encoding="utf-8"?>
-<w:document xmlns:ve="http://schemas.openxmlformats.org/markup-compatibility/2006" xmlns:o="urn:schemas-microsoft-com:office:office" xmlns:r="http://schemas.openxmlformats.org/officeDocument/2006/relationships" xmlns:m="http://schemas.openxmlformats.org/officeDocument/2006/math" xmlns:v="urn:schemas-microsoft-com:vml" xmlns:wp="http://schemas.openxmlformats.org/drawingml/2006/wordprocessingDrawing" xmlns:w10="urn:schemas-microsoft-com:office:word" xmlns:w="http://schemas.openxmlformats.org/wordprocessingml/2006/main" xmlns:wne="http://schemas.microsoft.com/office/word/2006/wordml">
+<w:document xmlns:wpc="http://schemas.microsoft.com/office/word/2010/wordprocessingCanvas" xmlns:cx="http://schemas.microsoft.com/office/drawing/2014/chartex" xmlns:mc="http://schemas.openxmlformats.org/markup-compatibility/2006" xmlns:o="urn:schemas-microsoft-com:office:office" xmlns:r="http://schemas.openxmlformats.org/officeDocument/2006/relationships" xmlns:m="http://schemas.openxmlformats.org/officeDocument/2006/math" xmlns:v="urn:schemas-microsoft-com:vml" xmlns:wp14="http://schemas.microsoft.com/office/word/2010/wordprocessingDrawing" xmlns:wp="http://schemas.openxmlformats.org/drawingml/2006/wordprocessingDrawing" xmlns:w10="urn:schemas-microsoft-com:office:word" xmlns:w="http://schemas.openxmlformats.org/wordprocessingml/2006/main" xmlns:w14="http://schemas.microsoft.com/office/word/2010/wordml" xmlns:w15="http://schemas.microsoft.com/office/word/2012/wordml" xmlns:w16se="http://schemas.microsoft.com/office/word/2015/wordml/symex" xmlns:wpg="http://schemas.microsoft.com/office/word/2010/wordprocessingGroup" xmlns:wpi="http://schemas.microsoft.com/office/word/2010/wordprocessingInk" xmlns:wne="http://schemas.microsoft.com/office/word/2006/wordml" xmlns:wps="http://schemas.microsoft.com/office/word/2010/wordprocessingShape" mc:Ignorable="w14 w15 w16se wp14">
   <w:body>
     <w:p>
       <w:pPr>
@@ -364,16 +364,8 @@
         <w:rPr>
           <w:lang w:val="en-AU"/>
         </w:rPr>
-        <w:t xml:space="preserve"> is freely available as a library that may be included in Android applications. </w:t>
-      </w:r>
-      <w:proofErr w:type="gramStart"/>
-      <w:r>
-        <w:rPr>
-          <w:lang w:val="en-AU"/>
-        </w:rPr>
-        <w:t>Finally, an evaluation that comparing the initial classifier with an improved classifier is presented, achieving a recall of 91.34% and a precision of 92.04%.</w:t>
-      </w:r>
-      <w:proofErr w:type="gramEnd"/>
+        <w:t xml:space="preserve"> is freely available as a library that may be included in Android applications. Finally, an evaluation that comparing the initial classifier with an improved classifier is presented, achieving a recall of 91.34% and a precision of 92.04%.</w:t>
+      </w:r>
     </w:p>
     <w:p>
       <w:pPr>
@@ -396,31 +388,15 @@
         <w:pStyle w:val="IEEEParagraph"/>
       </w:pPr>
       <w:r>
-        <w:t xml:space="preserve">As </w:t>
-      </w:r>
-      <w:proofErr w:type="spellStart"/>
-      <w:r>
-        <w:t>smartphones</w:t>
-      </w:r>
-      <w:proofErr w:type="spellEnd"/>
-      <w:r>
-        <w:t xml:space="preserve"> began to become more widespread, HAR-based applications have been propitious to be developed in order to determine user interactivity and interact with them. This allows the use of contextual information available for various purposes such as data mining and predicting activities for various types of intelligent applications in different fields, for example in medicine, security, entertainment or military use, etc. [12].</w:t>
-      </w:r>
-    </w:p>
-    <w:p>
-      <w:pPr>
-        <w:pStyle w:val="IEEEParagraph"/>
-      </w:pPr>
-      <w:r>
-        <w:t xml:space="preserve">A </w:t>
-      </w:r>
-      <w:proofErr w:type="spellStart"/>
-      <w:r>
-        <w:t>smartphone</w:t>
-      </w:r>
-      <w:proofErr w:type="spellEnd"/>
-      <w:r>
-        <w:t xml:space="preserve"> is equipped with varied sensors and may include a GPS, microphone, camera, </w:t>
+        <w:t>As smartphones began to become more widespread, HAR-based applications have been propitious to be developed in order to determine user interactivity and interact with them. This allows the use of contextual information available for various purposes such as data mining and predicting activities for various types of intelligent applications in different fields, for example in medicine, security, entertainment or military use, etc. [12].</w:t>
+      </w:r>
+    </w:p>
+    <w:p>
+      <w:pPr>
+        <w:pStyle w:val="IEEEParagraph"/>
+      </w:pPr>
+      <w:r>
+        <w:t xml:space="preserve">A smartphone is equipped with varied sensors and may include a GPS, microphone, camera, </w:t>
       </w:r>
       <w:proofErr w:type="spellStart"/>
       <w:r>
@@ -445,39 +421,15 @@
         <w:pStyle w:val="IEEEParagraph"/>
       </w:pPr>
       <w:r>
-        <w:t>On the other hand, despite the large amount of software and applications that have been developed in the field of human activities recognition, there is still a lack of a software HAR component that can be extensible and be available for free use or for its improvement. That is, without relying on private Application Programming Interfaces (APIs), Software as a Service (</w:t>
-      </w:r>
-      <w:proofErr w:type="spellStart"/>
-      <w:r>
-        <w:t>SaaS</w:t>
-      </w:r>
-      <w:proofErr w:type="spellEnd"/>
-      <w:r>
-        <w:t>) platforms, or third-party applications of free use but of closed definition, such as Google Play Services and Apple Health Kit, among others.</w:t>
-      </w:r>
-    </w:p>
-    <w:p>
-      <w:pPr>
-        <w:pStyle w:val="IEEEParagraph"/>
-      </w:pPr>
-      <w:r>
-        <w:t xml:space="preserve">This proposal contemplates the study of the human activity recognition techniques on </w:t>
-      </w:r>
-      <w:proofErr w:type="spellStart"/>
-      <w:r>
-        <w:t>smartphones</w:t>
-      </w:r>
-      <w:proofErr w:type="spellEnd"/>
-      <w:r>
-        <w:t xml:space="preserve"> with focus in provide a HAR system in the form of a library that is free to use or to improve. Moreover, interactive </w:t>
-      </w:r>
-      <w:proofErr w:type="gramStart"/>
-      <w:r>
-        <w:t>user</w:t>
-      </w:r>
-      <w:proofErr w:type="gramEnd"/>
-      <w:r>
-        <w:t xml:space="preserve"> participations are taken into account to do a collaborative improve of the recognition classifier. The generated components are validated through experimental tests and the collected data shows the effectiveness of the resultant library</w:t>
+        <w:t>On the other hand, despite the large amount of software and applications that have been developed in the field of human activities recognition, there is still a lack of a software HAR component that can be extensible and be available for free use or for its improvement. That is, without relying on private Application Programming Interfaces (APIs), Software as a Service (SaaS) platforms, or third-party applications of free use but of closed definition, such as Google Play Services and Apple Health Kit, among others.</w:t>
+      </w:r>
+    </w:p>
+    <w:p>
+      <w:pPr>
+        <w:pStyle w:val="IEEEParagraph"/>
+      </w:pPr>
+      <w:r>
+        <w:t>This proposal contemplates the study of the human activity recognition techniques on smartphones with focus in provide a HAR system in the form of a library that is free to use or to improve. Moreover, interactive user participations are taken into account to do a collaborative improve of the recognition classifier. The generated components are validated through experimental tests and the collected data shows the effectiveness of the resultant library</w:t>
       </w:r>
       <w:r>
         <w:t>.</w:t>
@@ -558,7 +510,7 @@
       <w:r>
         <w:rPr>
           <w:noProof/>
-          <w:lang w:val="es-PY" w:eastAsia="es-PY"/>
+          <w:lang w:val="es-419" w:eastAsia="es-419"/>
         </w:rPr>
         <w:lastRenderedPageBreak/>
         <w:drawing>
@@ -605,7 +557,6 @@
           <w:lang w:val="en-US"/>
         </w:rPr>
       </w:pPr>
-      <w:proofErr w:type="gramStart"/>
       <w:r>
         <w:t xml:space="preserve">Fig. </w:t>
       </w:r>
@@ -613,11 +564,7 @@
         <w:t>1</w:t>
       </w:r>
       <w:r>
-        <w:t>.</w:t>
-      </w:r>
-      <w:proofErr w:type="gramEnd"/>
-      <w:r>
-        <w:t xml:space="preserve">  </w:t>
+        <w:t xml:space="preserve">.  </w:t>
       </w:r>
       <w:r>
         <w:t>General structure of human activity recognition</w:t>
@@ -914,14 +861,27 @@
         <w:lastRenderedPageBreak/>
         <w:t xml:space="preserve">TABLE </w:t>
       </w:r>
-      <w:fldSimple w:instr=" SEQ TABLE \* ROMAN ">
-        <w:r>
-          <w:rPr>
-            <w:noProof/>
-          </w:rPr>
-          <w:t>I</w:t>
-        </w:r>
-      </w:fldSimple>
+      <w:r>
+        <w:fldChar w:fldCharType="begin"/>
+      </w:r>
+      <w:r>
+        <w:instrText xml:space="preserve"> SEQ TABLE \* ROMAN </w:instrText>
+      </w:r>
+      <w:r>
+        <w:fldChar w:fldCharType="separate"/>
+      </w:r>
+      <w:r>
+        <w:rPr>
+          <w:noProof/>
+        </w:rPr>
+        <w:t>I</w:t>
+      </w:r>
+      <w:r>
+        <w:rPr>
+          <w:noProof/>
+        </w:rPr>
+        <w:fldChar w:fldCharType="end"/>
+      </w:r>
       <w:r>
         <w:br w:type="textWrapping" w:clear="all"/>
       </w:r>
@@ -938,7 +898,6 @@
       <w:tblPr>
         <w:tblW w:w="0" w:type="auto"/>
         <w:jc w:val="center"/>
-        <w:tblInd w:w="108" w:type="dxa"/>
         <w:tblBorders>
           <w:top w:val="single" w:sz="4" w:space="0" w:color="auto"/>
           <w:left w:val="single" w:sz="4" w:space="0" w:color="auto"/>
@@ -948,7 +907,7 @@
           <w:insideV w:val="single" w:sz="4" w:space="0" w:color="auto"/>
         </w:tblBorders>
         <w:tblLayout w:type="fixed"/>
-        <w:tblLook w:val="01E0"/>
+        <w:tblLook w:val="01E0" w:firstRow="1" w:lastRow="1" w:firstColumn="1" w:lastColumn="1" w:noHBand="0" w:noVBand="0"/>
       </w:tblPr>
       <w:tblGrid>
         <w:gridCol w:w="1320"/>
@@ -1003,7 +962,7 @@
             <w:r>
               <w:rPr>
                 <w:noProof/>
-                <w:lang w:val="es-PY" w:eastAsia="es-PY"/>
+                <w:lang w:val="es-419" w:eastAsia="es-419"/>
               </w:rPr>
               <w:drawing>
                 <wp:inline distT="0" distB="0" distL="0" distR="0">
@@ -1082,7 +1041,7 @@
             <w:r>
               <w:rPr>
                 <w:noProof/>
-                <w:lang w:val="es-PY" w:eastAsia="es-PY"/>
+                <w:lang w:val="es-419" w:eastAsia="es-419"/>
               </w:rPr>
               <w:drawing>
                 <wp:inline distT="0" distB="0" distL="0" distR="0">
@@ -1161,7 +1120,7 @@
             <w:r>
               <w:rPr>
                 <w:noProof/>
-                <w:lang w:val="es-PY" w:eastAsia="es-PY"/>
+                <w:lang w:val="es-419" w:eastAsia="es-419"/>
               </w:rPr>
               <w:drawing>
                 <wp:inline distT="0" distB="0" distL="0" distR="0">
@@ -1240,7 +1199,7 @@
             <w:r>
               <w:rPr>
                 <w:noProof/>
-                <w:lang w:val="es-PY" w:eastAsia="es-PY"/>
+                <w:lang w:val="es-419" w:eastAsia="es-419"/>
               </w:rPr>
               <w:drawing>
                 <wp:inline distT="0" distB="0" distL="0" distR="0">
@@ -1319,7 +1278,7 @@
             <w:r>
               <w:rPr>
                 <w:noProof/>
-                <w:lang w:val="es-PY" w:eastAsia="es-PY"/>
+                <w:lang w:val="es-419" w:eastAsia="es-419"/>
               </w:rPr>
               <w:drawing>
                 <wp:inline distT="0" distB="0" distL="0" distR="0">
@@ -1398,7 +1357,7 @@
             <w:r>
               <w:rPr>
                 <w:noProof/>
-                <w:lang w:val="es-PY" w:eastAsia="es-PY"/>
+                <w:lang w:val="es-419" w:eastAsia="es-419"/>
               </w:rPr>
               <w:drawing>
                 <wp:inline distT="0" distB="0" distL="0" distR="0">
@@ -1679,7 +1638,6 @@
       <w:tblPr>
         <w:tblW w:w="0" w:type="auto"/>
         <w:jc w:val="center"/>
-        <w:tblInd w:w="-42" w:type="dxa"/>
         <w:tblBorders>
           <w:top w:val="single" w:sz="4" w:space="0" w:color="auto"/>
           <w:left w:val="single" w:sz="4" w:space="0" w:color="auto"/>
@@ -1689,7 +1647,7 @@
           <w:insideV w:val="single" w:sz="4" w:space="0" w:color="auto"/>
         </w:tblBorders>
         <w:tblLayout w:type="fixed"/>
-        <w:tblLook w:val="01E0"/>
+        <w:tblLook w:val="01E0" w:firstRow="1" w:lastRow="1" w:firstColumn="1" w:lastColumn="1" w:noHBand="0" w:noVBand="0"/>
       </w:tblPr>
       <w:tblGrid>
         <w:gridCol w:w="1470"/>
@@ -1952,19 +1910,11 @@
                 <w:lang w:val="en-US"/>
               </w:rPr>
             </w:pPr>
-            <w:proofErr w:type="spellStart"/>
             <w:r>
               <w:rPr>
                 <w:lang w:val="en-US"/>
               </w:rPr>
-              <w:t>skewness</w:t>
-            </w:r>
-            <w:proofErr w:type="spellEnd"/>
-            <w:r>
-              <w:rPr>
-                <w:lang w:val="en-US"/>
-              </w:rPr>
-              <w:t>(s)</w:t>
+              <w:t>skewness(s)</w:t>
             </w:r>
           </w:p>
         </w:tc>
@@ -1988,18 +1938,8 @@
                 <w:szCs w:val="20"/>
                 <w:lang w:val="en-US"/>
               </w:rPr>
-              <w:t xml:space="preserve">Frequency signal </w:t>
+              <w:t>Frequency signal Skewness</w:t>
             </w:r>
-            <w:proofErr w:type="spellStart"/>
-            <w:r>
-              <w:rPr>
-                <w:sz w:val="20"/>
-                <w:szCs w:val="20"/>
-                <w:lang w:val="en-US"/>
-              </w:rPr>
-              <w:t>Skewness</w:t>
-            </w:r>
-            <w:proofErr w:type="spellEnd"/>
           </w:p>
         </w:tc>
       </w:tr>
@@ -2194,23 +2134,13 @@
                 <w:lang w:val="en-US"/>
               </w:rPr>
             </w:pPr>
-            <w:proofErr w:type="spellStart"/>
             <w:r>
               <w:rPr>
                 <w:sz w:val="20"/>
                 <w:szCs w:val="20"/>
                 <w:lang w:val="en-US"/>
               </w:rPr>
-              <w:t>Interquartile</w:t>
-            </w:r>
-            <w:proofErr w:type="spellEnd"/>
-            <w:r>
-              <w:rPr>
-                <w:sz w:val="20"/>
-                <w:szCs w:val="20"/>
-                <w:lang w:val="en-US"/>
-              </w:rPr>
-              <w:t xml:space="preserve"> range</w:t>
+              <w:t>Interquartile range</w:t>
             </w:r>
           </w:p>
         </w:tc>
@@ -2368,7 +2298,7 @@
           </m:r>
           <m:rad>
             <m:radPr>
-              <m:degHide m:val="on"/>
+              <m:degHide m:val="1"/>
               <m:ctrlPr>
                 <w:rPr>
                   <w:rFonts w:ascii="Cambria Math" w:hAnsi="Cambria Math"/>
@@ -2498,57 +2428,41 @@
         <w:pStyle w:val="IEEEParagraph"/>
       </w:pPr>
       <w:r>
-        <w:t xml:space="preserve">The primary requirement for the learning task is to choose the appropriate algorithm for classification. There are many classification algorithms, such as Decision Trees, SVM, </w:t>
-      </w:r>
+        <w:t>The primary requirement for the learning task is to choose the appropriate algorithm for classification. There are many classification algorithms, such as Decision Trees, SVM, Bayes Classifiers, Markov Models, Neural Networks and others. This work classifies unknown instances by a model built with C4.5 algorithm based on the decision tree approach whose implementation is based on Java implementation J48 [4].</w:t>
+      </w:r>
+    </w:p>
+    <w:p>
+      <w:pPr>
+        <w:pStyle w:val="IEEEParagraph"/>
+      </w:pPr>
+      <w:r>
+        <w:t>One of the primary topics of ML algorithms is the way in which data are processed by classifying unknown data and used to construct an effective recognition model. In dealing with the data, it is a good strategy to divide the available input instances into a training set and a remnant known as a test set. The validation set allows evaluating the classifier by determining if the results are over-adjusted and with how accurate the model is.</w:t>
+      </w:r>
+    </w:p>
+    <w:p>
+      <w:pPr>
+        <w:pStyle w:val="IEEEParagraph"/>
+      </w:pPr>
+    </w:p>
+    <w:p>
+      <w:pPr>
+        <w:pStyle w:val="IEEEHeading1"/>
+      </w:pPr>
+      <w:r>
+        <w:t>DESCRIPTION OF HARDROID</w:t>
+      </w:r>
+    </w:p>
+    <w:p>
+      <w:pPr>
+        <w:pStyle w:val="IEEEParagraph"/>
+      </w:pPr>
       <w:proofErr w:type="spellStart"/>
       <w:r>
-        <w:t>Bayes</w:t>
+        <w:t>HARDroid</w:t>
       </w:r>
       <w:proofErr w:type="spellEnd"/>
       <w:r>
-        <w:t xml:space="preserve"> Classifiers, Markov Models, Neural Networks and others. This work classifies unknown instances by a model built with C4.5 algorithm based on the decision tree approach whose implementation is based on Java implementation J48 [4].</w:t>
-      </w:r>
-    </w:p>
-    <w:p>
-      <w:pPr>
-        <w:pStyle w:val="IEEEParagraph"/>
-      </w:pPr>
-      <w:r>
-        <w:t>One of the primary topics of ML algorithms is the way in which data are processed by classifying unknown data and used to construct an effective recognition model. In dealing with the data, it is a good strategy to divide the available input instances into a training set and a remnant known as a test set. The validation set allows evaluating the classifier by determining if the results are over-adjusted and with how accurate the model is.</w:t>
-      </w:r>
-    </w:p>
-    <w:p>
-      <w:pPr>
-        <w:pStyle w:val="IEEEParagraph"/>
-      </w:pPr>
-    </w:p>
-    <w:p>
-      <w:pPr>
-        <w:pStyle w:val="IEEEHeading1"/>
-      </w:pPr>
-      <w:r>
-        <w:t>DESCRIPTION OF HARDROID</w:t>
-      </w:r>
-    </w:p>
-    <w:p>
-      <w:pPr>
-        <w:pStyle w:val="IEEEParagraph"/>
-      </w:pPr>
-      <w:proofErr w:type="spellStart"/>
-      <w:r>
-        <w:t>HARDroid</w:t>
-      </w:r>
-      <w:proofErr w:type="spellEnd"/>
-      <w:r>
-        <w:t xml:space="preserve"> is a system that classifies human activities on </w:t>
-      </w:r>
-      <w:proofErr w:type="spellStart"/>
-      <w:r>
-        <w:t>smartphones</w:t>
-      </w:r>
-      <w:proofErr w:type="spellEnd"/>
-      <w:r>
-        <w:t xml:space="preserve"> based on Android platform. In general, the system design matches that of existing systems such as Google Play Services [9], thus providing the same functionality to recognize activities by taking into account concepts f</w:t>
+        <w:t xml:space="preserve"> is a system that classifies human activities on smartphones based on Android platform. In general, the system design matches that of existing systems such as Google Play Services [9], thus providing the same functionality to recognize activities by taking into account concepts f</w:t>
       </w:r>
       <w:r>
         <w:t>rom the state of the art of HAR</w:t>
@@ -2661,26 +2575,98 @@
     </w:p>
     <w:p>
       <w:pPr>
-        <w:pStyle w:val="IEEEParagraph"/>
-      </w:pPr>
-      <w:r>
-        <w:t>--</w:t>
-      </w:r>
-      <w:r>
-        <w:t xml:space="preserve"> </w:t>
+        <w:pStyle w:val="IEEEFigure"/>
+      </w:pPr>
+      <w:r>
+        <w:rPr>
+          <w:noProof/>
+          <w:lang w:val="es-419" w:eastAsia="es-419"/>
+        </w:rPr>
+        <w:drawing>
+          <wp:inline distT="0" distB="0" distL="0" distR="0" wp14:anchorId="70A0A769" wp14:editId="5E4363D3">
+            <wp:extent cx="3063240" cy="2656803"/>
+            <wp:effectExtent l="0" t="0" r="0" b="0"/>
+            <wp:docPr id="1" name="Imagen 1" title="HARDroid integration"/>
+            <wp:cNvGraphicFramePr>
+              <a:graphicFrameLocks xmlns:a="http://schemas.openxmlformats.org/drawingml/2006/main" noChangeAspect="1"/>
+            </wp:cNvGraphicFramePr>
+            <a:graphic xmlns:a="http://schemas.openxmlformats.org/drawingml/2006/main">
+              <a:graphicData uri="http://schemas.openxmlformats.org/drawingml/2006/picture">
+                <pic:pic xmlns:pic="http://schemas.openxmlformats.org/drawingml/2006/picture">
+                  <pic:nvPicPr>
+                    <pic:cNvPr id="0" name="Picture 1" descr="C:\Users\agimenez\Desktop\Imagen1.png"/>
+                    <pic:cNvPicPr>
+                      <a:picLocks noChangeAspect="1" noChangeArrowheads="1"/>
+                    </pic:cNvPicPr>
+                  </pic:nvPicPr>
+                  <pic:blipFill>
+                    <a:blip r:embed="rId13" cstate="print">
+                      <a:extLst>
+                        <a:ext uri="{28A0092B-C50C-407E-A947-70E740481C1C}">
+                          <a14:useLocalDpi xmlns:a14="http://schemas.microsoft.com/office/drawing/2010/main" val="0"/>
+                        </a:ext>
+                      </a:extLst>
+                    </a:blip>
+                    <a:srcRect/>
+                    <a:stretch>
+                      <a:fillRect/>
+                    </a:stretch>
+                  </pic:blipFill>
+                  <pic:spPr bwMode="auto">
+                    <a:xfrm>
+                      <a:off x="0" y="0"/>
+                      <a:ext cx="3063240" cy="2656803"/>
+                    </a:xfrm>
+                    <a:prstGeom prst="rect">
+                      <a:avLst/>
+                    </a:prstGeom>
+                    <a:noFill/>
+                    <a:ln>
+                      <a:noFill/>
+                    </a:ln>
+                  </pic:spPr>
+                </pic:pic>
+              </a:graphicData>
+            </a:graphic>
+          </wp:inline>
+        </w:drawing>
+      </w:r>
+    </w:p>
+    <w:p>
+      <w:pPr>
+        <w:pStyle w:val="IEEEFigureCaptionSingle-Line"/>
+      </w:pPr>
+      <w:r>
+        <w:t xml:space="preserve">Fig. </w:t>
+      </w:r>
+      <w:r>
+        <w:fldChar w:fldCharType="begin"/>
+      </w:r>
+      <w:r>
+        <w:instrText xml:space="preserve"> SEQ Fig. \* ARABIC  \* MERGEFORMAT </w:instrText>
+      </w:r>
+      <w:r>
+        <w:fldChar w:fldCharType="separate"/>
+      </w:r>
+      <w:r>
+        <w:rPr>
+          <w:noProof/>
+        </w:rPr>
+        <w:t>2</w:t>
+      </w:r>
+      <w:r>
+        <w:fldChar w:fldCharType="end"/>
+      </w:r>
+      <w:r>
+        <w:t xml:space="preserve">.  </w:t>
       </w:r>
       <w:proofErr w:type="spellStart"/>
-      <w:proofErr w:type="gramStart"/>
-      <w:r>
-        <w:t>imagen</w:t>
+      <w:r>
+        <w:t>HARDroid</w:t>
       </w:r>
       <w:proofErr w:type="spellEnd"/>
-      <w:proofErr w:type="gramEnd"/>
-      <w:r>
-        <w:t xml:space="preserve"> 2</w:t>
-      </w:r>
-      <w:r>
-        <w:t>—</w:t>
+      <w:r>
+        <w:t xml:space="preserve"> service integration</w:t>
       </w:r>
     </w:p>
     <w:p>
@@ -2701,6 +2687,7 @@
         </w:rPr>
       </w:pPr>
       <w:r>
+        <w:lastRenderedPageBreak/>
         <w:t>Service Interface</w:t>
       </w:r>
       <w:r>
@@ -2713,21 +2700,7 @@
         <w:rPr>
           <w:i w:val="0"/>
         </w:rPr>
-        <w:t xml:space="preserve">The module defines a domain model and a service layer that </w:t>
-      </w:r>
-      <w:proofErr w:type="gramStart"/>
-      <w:r>
-        <w:rPr>
-          <w:i w:val="0"/>
-        </w:rPr>
-        <w:t>conforms</w:t>
-      </w:r>
-      <w:proofErr w:type="gramEnd"/>
-      <w:r>
-        <w:rPr>
-          <w:i w:val="0"/>
-        </w:rPr>
-        <w:t xml:space="preserve"> the API [8]. The domain model is composed of entities Client, Connection, Human Activity, Feature and Activity Recognition Result. The service layer is defined by a set of calls that the clients can execute like Connect, Disconnect, Subscribe to periodic recognition events and Get the last recognized activity. </w:t>
+        <w:t xml:space="preserve">The module defines a domain model and a service layer that conforms the API [8]. The domain model is composed of entities Client, Connection, Human Activity, Feature and Activity Recognition Result. The service layer is defined by a set of calls that the clients can execute like Connect, Disconnect, Subscribe to periodic recognition events and Get the last recognized activity. </w:t>
       </w:r>
     </w:p>
     <w:p>
@@ -2985,7 +2958,6 @@
           <w:rFonts w:ascii="Consolas" w:hAnsi="Consolas" w:cs="Consolas"/>
           <w:sz w:val="18"/>
         </w:rPr>
-        <w:lastRenderedPageBreak/>
         <w:t>removeActivityUpdates</w:t>
       </w:r>
       <w:proofErr w:type="spellEnd"/>
@@ -3118,21 +3090,7 @@
         <w:rPr>
           <w:i w:val="0"/>
         </w:rPr>
-        <w:t xml:space="preserve">The module is responsible for handling remote procedure calls from clients. The business logic is divided into two features that are </w:t>
-      </w:r>
-      <w:proofErr w:type="gramStart"/>
-      <w:r>
-        <w:rPr>
-          <w:i w:val="0"/>
-        </w:rPr>
-        <w:t>manage</w:t>
-      </w:r>
-      <w:proofErr w:type="gramEnd"/>
-      <w:r>
-        <w:rPr>
-          <w:i w:val="0"/>
-        </w:rPr>
-        <w:t xml:space="preserve"> connection lifecycle and notify subscription events through the </w:t>
+        <w:t xml:space="preserve">The module is responsible for handling remote procedure calls from clients. The business logic is divided into two features that are manage connection lifecycle and notify subscription events through the </w:t>
       </w:r>
       <w:proofErr w:type="spellStart"/>
       <w:r>
@@ -3228,9 +3186,15 @@
         <w:rPr>
           <w:i w:val="0"/>
         </w:rPr>
-        <w:t>artifacts:</w:t>
+        <w:t>artifacts</w:t>
       </w:r>
       <w:proofErr w:type="spellEnd"/>
+      <w:r>
+        <w:rPr>
+          <w:i w:val="0"/>
+        </w:rPr>
+        <w:t>:</w:t>
+      </w:r>
     </w:p>
     <w:p>
       <w:pPr>
@@ -3371,6 +3335,7 @@
           <w:rFonts w:ascii="Consolas" w:hAnsi="Consolas" w:cs="Consolas"/>
           <w:sz w:val="18"/>
         </w:rPr>
+        <w:lastRenderedPageBreak/>
         <w:t>DecisionTreeClassifier</w:t>
       </w:r>
       <w:proofErr w:type="spellEnd"/>
@@ -3478,96 +3443,184 @@
         <w:pStyle w:val="IEEEParagraph"/>
       </w:pPr>
       <w:r>
+        <w:t xml:space="preserve">The responses completed by the user during the survey can be used to improve the classifier by synchronizing the data with a REST web service called Backend C4.5. It stores the results produced when using </w:t>
+      </w:r>
+      <w:proofErr w:type="spellStart"/>
+      <w:r>
+        <w:t>HARDroid</w:t>
+      </w:r>
+      <w:proofErr w:type="spellEnd"/>
+      <w:r>
+        <w:t xml:space="preserve"> in order to create improved learning models through feedback.</w:t>
+      </w:r>
+    </w:p>
+    <w:p>
+      <w:pPr>
+        <w:pStyle w:val="IEEEParagraph"/>
+      </w:pPr>
+    </w:p>
+    <w:p>
+      <w:pPr>
+        <w:pStyle w:val="IEEEParagraph"/>
+      </w:pPr>
+      <w:r>
+        <w:t>In Figure 3, the general view of the project architecture is shown</w:t>
+      </w:r>
+      <w:r>
+        <w:t>:</w:t>
+      </w:r>
+    </w:p>
+    <w:p>
+      <w:pPr>
+        <w:pStyle w:val="IEEEParagraph"/>
+      </w:pPr>
+    </w:p>
+    <w:p>
+      <w:pPr>
+        <w:pStyle w:val="IEEEFigure"/>
+      </w:pPr>
+      <w:r>
+        <w:rPr>
+          <w:noProof/>
+          <w:lang w:val="es-419" w:eastAsia="es-419"/>
+        </w:rPr>
+        <w:drawing>
+          <wp:inline distT="0" distB="0" distL="0" distR="0" wp14:anchorId="04454E95" wp14:editId="71E450B7">
+            <wp:extent cx="3063240" cy="2651376"/>
+            <wp:effectExtent l="0" t="0" r="0" b="0"/>
+            <wp:docPr id="2" name="Imagen 2" title="Evaluation Project Architecture"/>
+            <wp:cNvGraphicFramePr>
+              <a:graphicFrameLocks xmlns:a="http://schemas.openxmlformats.org/drawingml/2006/main" noChangeAspect="1"/>
+            </wp:cNvGraphicFramePr>
+            <a:graphic xmlns:a="http://schemas.openxmlformats.org/drawingml/2006/main">
+              <a:graphicData uri="http://schemas.openxmlformats.org/drawingml/2006/picture">
+                <pic:pic xmlns:pic="http://schemas.openxmlformats.org/drawingml/2006/picture">
+                  <pic:nvPicPr>
+                    <pic:cNvPr id="0" name="Picture 1" descr="C:\Users\agimenez\Desktop\Tesis\Documentacion\book\capitulo-5\graphics\arqui_general.png"/>
+                    <pic:cNvPicPr>
+                      <a:picLocks noChangeAspect="1" noChangeArrowheads="1"/>
+                    </pic:cNvPicPr>
+                  </pic:nvPicPr>
+                  <pic:blipFill>
+                    <a:blip r:embed="rId14">
+                      <a:extLst>
+                        <a:ext uri="{28A0092B-C50C-407E-A947-70E740481C1C}">
+                          <a14:useLocalDpi xmlns:a14="http://schemas.microsoft.com/office/drawing/2010/main" val="0"/>
+                        </a:ext>
+                      </a:extLst>
+                    </a:blip>
+                    <a:srcRect/>
+                    <a:stretch>
+                      <a:fillRect/>
+                    </a:stretch>
+                  </pic:blipFill>
+                  <pic:spPr bwMode="auto">
+                    <a:xfrm>
+                      <a:off x="0" y="0"/>
+                      <a:ext cx="3063240" cy="2651376"/>
+                    </a:xfrm>
+                    <a:prstGeom prst="rect">
+                      <a:avLst/>
+                    </a:prstGeom>
+                    <a:noFill/>
+                    <a:ln>
+                      <a:noFill/>
+                    </a:ln>
+                  </pic:spPr>
+                </pic:pic>
+              </a:graphicData>
+            </a:graphic>
+          </wp:inline>
+        </w:drawing>
+      </w:r>
+    </w:p>
+    <w:p>
+      <w:pPr>
+        <w:pStyle w:val="IEEEFigureCaptionSingle-Line"/>
+      </w:pPr>
+      <w:r>
+        <w:t xml:space="preserve">Fig. </w:t>
+      </w:r>
+      <w:r>
+        <w:fldChar w:fldCharType="begin"/>
+      </w:r>
+      <w:r>
+        <w:instrText xml:space="preserve"> SEQ Fig. \* ARABIC  \* MERGEFORMAT </w:instrText>
+      </w:r>
+      <w:r>
+        <w:fldChar w:fldCharType="separate"/>
+      </w:r>
+      <w:r>
+        <w:rPr>
+          <w:noProof/>
+        </w:rPr>
+        <w:t>3</w:t>
+      </w:r>
+      <w:r>
+        <w:fldChar w:fldCharType="end"/>
+      </w:r>
+      <w:r>
+        <w:t xml:space="preserve">.  </w:t>
+      </w:r>
+      <w:r>
+        <w:t>Evaluation project architecture</w:t>
+      </w:r>
+    </w:p>
+    <w:p>
+      <w:pPr>
+        <w:pStyle w:val="IEEEParagraph"/>
+      </w:pPr>
+    </w:p>
+    <w:p>
+      <w:pPr>
+        <w:pStyle w:val="IEEEParagraph"/>
+      </w:pPr>
+      <w:r>
+        <w:t>The diagram is described in UML notation where the components represent two independent distributed mobile applications (</w:t>
+      </w:r>
+      <w:proofErr w:type="spellStart"/>
+      <w:r>
+        <w:t>HARDroid</w:t>
+      </w:r>
+      <w:proofErr w:type="spellEnd"/>
+      <w:r>
+        <w:t xml:space="preserve"> and </w:t>
+      </w:r>
+      <w:proofErr w:type="spellStart"/>
+      <w:r>
+        <w:t>ActivitySurvey</w:t>
+      </w:r>
+      <w:proofErr w:type="spellEnd"/>
+      <w:r>
+        <w:t>) and a web server (Backend C4.5) used to collect experimental data.</w:t>
+      </w:r>
+    </w:p>
+    <w:p>
+      <w:pPr>
+        <w:pStyle w:val="IEEEParagraph"/>
+      </w:pPr>
+    </w:p>
+    <w:p>
+      <w:pPr>
+        <w:pStyle w:val="IEEEParagraph"/>
+      </w:pPr>
+    </w:p>
+    <w:p>
+      <w:pPr>
+        <w:pStyle w:val="IEEEParagraph"/>
+      </w:pPr>
+    </w:p>
+    <w:p>
+      <w:pPr>
+        <w:pStyle w:val="IEEEParagraph"/>
+      </w:pPr>
+    </w:p>
+    <w:p>
+      <w:pPr>
+        <w:pStyle w:val="IEEEHeading1"/>
+      </w:pPr>
+      <w:r>
         <w:lastRenderedPageBreak/>
-        <w:t xml:space="preserve">The responses completed by the user during the survey can be used to improve the classifier by synchronizing the data with a REST web service called Backend C4.5. It stores the results produced when using </w:t>
-      </w:r>
-      <w:proofErr w:type="spellStart"/>
-      <w:r>
-        <w:t>HARDroid</w:t>
-      </w:r>
-      <w:proofErr w:type="spellEnd"/>
-      <w:r>
-        <w:t xml:space="preserve"> in order to create improved learning models through feedback.</w:t>
-      </w:r>
-    </w:p>
-    <w:p>
-      <w:pPr>
-        <w:pStyle w:val="IEEEParagraph"/>
-      </w:pPr>
-    </w:p>
-    <w:p>
-      <w:pPr>
-        <w:pStyle w:val="IEEEParagraph"/>
-      </w:pPr>
-      <w:r>
-        <w:t>In Figure 3, the general view of the project architecture is shown</w:t>
-      </w:r>
-      <w:r>
-        <w:t>:</w:t>
-      </w:r>
-    </w:p>
-    <w:p>
-      <w:pPr>
-        <w:pStyle w:val="IEEEParagraph"/>
-      </w:pPr>
-    </w:p>
-    <w:p>
-      <w:pPr>
-        <w:pStyle w:val="IEEEParagraph"/>
-      </w:pPr>
-      <w:r>
-        <w:t xml:space="preserve">-- </w:t>
-      </w:r>
-      <w:proofErr w:type="spellStart"/>
-      <w:proofErr w:type="gramStart"/>
-      <w:r>
-        <w:t>imagen</w:t>
-      </w:r>
-      <w:proofErr w:type="spellEnd"/>
-      <w:proofErr w:type="gramEnd"/>
-      <w:r>
-        <w:t xml:space="preserve"> 3 --</w:t>
-      </w:r>
-    </w:p>
-    <w:p>
-      <w:pPr>
-        <w:pStyle w:val="IEEEParagraph"/>
-      </w:pPr>
-    </w:p>
-    <w:p>
-      <w:pPr>
-        <w:pStyle w:val="IEEEParagraph"/>
-      </w:pPr>
-      <w:r>
-        <w:t>The diagram is described in UML notation where the components represent two independent distributed mobile applications (</w:t>
-      </w:r>
-      <w:proofErr w:type="spellStart"/>
-      <w:r>
-        <w:t>HARDroid</w:t>
-      </w:r>
-      <w:proofErr w:type="spellEnd"/>
-      <w:r>
-        <w:t xml:space="preserve"> and </w:t>
-      </w:r>
-      <w:proofErr w:type="spellStart"/>
-      <w:r>
-        <w:t>ActivitySurvey</w:t>
-      </w:r>
-      <w:proofErr w:type="spellEnd"/>
-      <w:r>
-        <w:t>) and a web server (Backend C4.5) used to collect experimental data.</w:t>
-      </w:r>
-    </w:p>
-    <w:p>
-      <w:pPr>
-        <w:pStyle w:val="IEEEParagraph"/>
-      </w:pPr>
-    </w:p>
-    <w:p>
-      <w:pPr>
-        <w:pStyle w:val="IEEEHeading1"/>
-      </w:pPr>
-      <w:r>
         <w:t>EVALUATION OF HAR SYSTEM</w:t>
       </w:r>
     </w:p>
@@ -3584,11 +3637,6 @@
       <w:r>
         <w:t>.</w:t>
       </w:r>
-    </w:p>
-    <w:p>
-      <w:pPr>
-        <w:pStyle w:val="IEEEParagraph"/>
-      </w:pPr>
     </w:p>
     <w:p>
       <w:pPr>
@@ -3607,30 +3655,22 @@
         <w:pStyle w:val="IEEEParagraph"/>
       </w:pPr>
       <w:r>
-        <w:t xml:space="preserve">The experimental data was gathered from a group of eight volunteers between the ages of 20 and 38. The data capture procedure was instructed with the use of the </w:t>
+        <w:t xml:space="preserve">The experimental data was gathered from a group of eight volunteers between the ages of 20 and 38. The data capture procedure was instructed with the use of the smartphone carried in the pocket or at the waist while performing a predetermined physical activity performed in order for a period of 2 to 15 minutes. </w:t>
       </w:r>
       <w:proofErr w:type="spellStart"/>
       <w:r>
-        <w:t>smartphone</w:t>
+        <w:t>SensorLog</w:t>
       </w:r>
       <w:proofErr w:type="spellEnd"/>
       <w:r>
-        <w:t xml:space="preserve"> carried in the pocket or at the waist while performing a predetermined physical activity performed in order for a period of 2 to 15 minutes. </w:t>
+        <w:t xml:space="preserve"> application [1] was used for data </w:t>
       </w:r>
       <w:proofErr w:type="spellStart"/>
       <w:r>
-        <w:t>SensorLog</w:t>
+        <w:t>labeling</w:t>
       </w:r>
       <w:proofErr w:type="spellEnd"/>
       <w:r>
-        <w:t xml:space="preserve"> application [1] was used for data </w:t>
-      </w:r>
-      <w:proofErr w:type="spellStart"/>
-      <w:r>
-        <w:t>labeling</w:t>
-      </w:r>
-      <w:proofErr w:type="spellEnd"/>
-      <w:r>
         <w:t xml:space="preserve"> according to the listing in Table 1 and shown in Figure 4.</w:t>
       </w:r>
     </w:p>
@@ -3639,15 +3679,7 @@
         <w:pStyle w:val="IEEEParagraph"/>
       </w:pPr>
       <w:r>
-        <w:t xml:space="preserve">A total of 6,904,165 measures were collected from seven different </w:t>
-      </w:r>
-      <w:proofErr w:type="spellStart"/>
-      <w:r>
-        <w:t>smartphones</w:t>
-      </w:r>
-      <w:proofErr w:type="spellEnd"/>
-      <w:r>
-        <w:t xml:space="preserve"> resulting in 12,012 </w:t>
+        <w:t xml:space="preserve">A total of 6,904,165 measures were collected from seven different smartphones resulting in 12,012 </w:t>
       </w:r>
       <w:proofErr w:type="spellStart"/>
       <w:r>
@@ -3681,7 +3713,6 @@
       <w:tblPr>
         <w:tblW w:w="0" w:type="auto"/>
         <w:jc w:val="center"/>
-        <w:tblInd w:w="-558" w:type="dxa"/>
         <w:tblBorders>
           <w:top w:val="single" w:sz="4" w:space="0" w:color="auto"/>
           <w:left w:val="single" w:sz="4" w:space="0" w:color="auto"/>
@@ -3691,7 +3722,7 @@
           <w:insideV w:val="single" w:sz="4" w:space="0" w:color="auto"/>
         </w:tblBorders>
         <w:tblLayout w:type="fixed"/>
-        <w:tblLook w:val="01E0"/>
+        <w:tblLook w:val="01E0" w:firstRow="1" w:lastRow="1" w:firstColumn="1" w:lastColumn="1" w:noHBand="0" w:noVBand="0"/>
       </w:tblPr>
       <w:tblGrid>
         <w:gridCol w:w="1718"/>
@@ -4015,19 +4046,101 @@
       <w:pPr>
         <w:pStyle w:val="IEEEParagraph"/>
       </w:pPr>
-      <w:r>
-        <w:t xml:space="preserve">-- </w:t>
+      <w:bookmarkStart w:id="0" w:name="_GoBack"/>
+      <w:bookmarkEnd w:id="0"/>
+    </w:p>
+    <w:p>
+      <w:pPr>
+        <w:pStyle w:val="IEEEParagraph"/>
+      </w:pPr>
+    </w:p>
+    <w:p>
+      <w:pPr>
+        <w:pStyle w:val="IEEEFigure"/>
+      </w:pPr>
+      <w:r>
+        <w:rPr>
+          <w:b/>
+          <w:caps/>
+          <w:noProof/>
+          <w:lang w:val="es-419" w:eastAsia="es-419"/>
+        </w:rPr>
+        <w:drawing>
+          <wp:inline distT="0" distB="0" distL="0" distR="0" wp14:anchorId="527C624E" wp14:editId="08D43D6E">
+            <wp:extent cx="1253808" cy="2228990"/>
+            <wp:effectExtent l="0" t="0" r="0" b="0"/>
+            <wp:docPr id="3" name="Imagen 3" title="SensorLog"/>
+            <wp:cNvGraphicFramePr>
+              <a:graphicFrameLocks xmlns:a="http://schemas.openxmlformats.org/drawingml/2006/main" noChangeAspect="1"/>
+            </wp:cNvGraphicFramePr>
+            <a:graphic xmlns:a="http://schemas.openxmlformats.org/drawingml/2006/main">
+              <a:graphicData uri="http://schemas.openxmlformats.org/drawingml/2006/picture">
+                <pic:pic xmlns:pic="http://schemas.openxmlformats.org/drawingml/2006/picture">
+                  <pic:nvPicPr>
+                    <pic:cNvPr id="0" name="Picture 1" descr="C:\Users\agimenez\Desktop\Tesis\Documentacion\book\capitulo-4\graphics\sensorlog1.jpg"/>
+                    <pic:cNvPicPr>
+                      <a:picLocks noChangeAspect="1" noChangeArrowheads="1"/>
+                    </pic:cNvPicPr>
+                  </pic:nvPicPr>
+                  <pic:blipFill>
+                    <a:blip r:embed="rId15">
+                      <a:extLst>
+                        <a:ext uri="{28A0092B-C50C-407E-A947-70E740481C1C}">
+                          <a14:useLocalDpi xmlns:a14="http://schemas.microsoft.com/office/drawing/2010/main" val="0"/>
+                        </a:ext>
+                      </a:extLst>
+                    </a:blip>
+                    <a:srcRect/>
+                    <a:stretch>
+                      <a:fillRect/>
+                    </a:stretch>
+                  </pic:blipFill>
+                  <pic:spPr bwMode="auto">
+                    <a:xfrm>
+                      <a:off x="0" y="0"/>
+                      <a:ext cx="1267292" cy="2252962"/>
+                    </a:xfrm>
+                    <a:prstGeom prst="rect">
+                      <a:avLst/>
+                    </a:prstGeom>
+                    <a:noFill/>
+                    <a:ln>
+                      <a:noFill/>
+                    </a:ln>
+                  </pic:spPr>
+                </pic:pic>
+              </a:graphicData>
+            </a:graphic>
+          </wp:inline>
+        </w:drawing>
+      </w:r>
+    </w:p>
+    <w:p>
+      <w:pPr>
+        <w:pStyle w:val="IEEEFigureCaptionSingle-Line"/>
+      </w:pPr>
+      <w:r>
+        <w:t xml:space="preserve">Fig. </w:t>
+      </w:r>
+      <w:r>
+        <w:t>4</w:t>
+      </w:r>
+      <w:r>
+        <w:t xml:space="preserve">.  </w:t>
       </w:r>
       <w:proofErr w:type="spellStart"/>
-      <w:proofErr w:type="gramStart"/>
-      <w:r>
-        <w:t>figura</w:t>
+      <w:r>
+        <w:t>SensorLog</w:t>
       </w:r>
       <w:proofErr w:type="spellEnd"/>
-      <w:proofErr w:type="gramEnd"/>
-      <w:r>
-        <w:t xml:space="preserve"> 4--</w:t>
-      </w:r>
+      <w:r>
+        <w:t xml:space="preserve"> application</w:t>
+      </w:r>
+    </w:p>
+    <w:p>
+      <w:pPr>
+        <w:pStyle w:val="IEEEParagraph"/>
+      </w:pPr>
     </w:p>
     <w:p>
       <w:pPr>
@@ -4058,6 +4171,7 @@
         </w:numPr>
       </w:pPr>
       <w:r>
+        <w:lastRenderedPageBreak/>
         <w:t>Confidence threshold for pruning (</w:t>
       </w:r>
       <w:proofErr w:type="spellStart"/>
@@ -4098,7 +4212,6 @@
         </w:numPr>
       </w:pPr>
       <w:r>
-        <w:lastRenderedPageBreak/>
         <w:t>Number of folds (</w:t>
       </w:r>
       <w:proofErr w:type="spellStart"/>
@@ -4126,6 +4239,11 @@
       <w:pPr>
         <w:pStyle w:val="IEEEParagraph"/>
       </w:pPr>
+    </w:p>
+    <w:p>
+      <w:pPr>
+        <w:pStyle w:val="IEEEParagraph"/>
+      </w:pPr>
       <w:r>
         <w:t>The classifier is a Java class suitable for execution on Android platform. In addition, the assessment of the classification accuracy is evaluated on the training data from the output produced by the tool that is the confusion matrix in Figure 5 with an overall precision of 91.74% and recall 91.09%.</w:t>
       </w:r>
@@ -4137,20 +4255,78 @@
     </w:p>
     <w:p>
       <w:pPr>
-        <w:pStyle w:val="IEEEParagraph"/>
-      </w:pPr>
-      <w:r>
-        <w:t>--</w:t>
-      </w:r>
-      <w:proofErr w:type="spellStart"/>
-      <w:proofErr w:type="gramStart"/>
-      <w:r>
-        <w:t>figura</w:t>
-      </w:r>
-      <w:proofErr w:type="spellEnd"/>
-      <w:proofErr w:type="gramEnd"/>
-      <w:r>
-        <w:t xml:space="preserve"> 5--</w:t>
+        <w:pStyle w:val="IEEEFigure"/>
+      </w:pPr>
+      <w:r>
+        <w:rPr>
+          <w:noProof/>
+          <w:lang w:val="es-419" w:eastAsia="es-419"/>
+        </w:rPr>
+        <w:drawing>
+          <wp:inline distT="0" distB="0" distL="0" distR="0" wp14:anchorId="75B6EEBE" wp14:editId="05F1E6EA">
+            <wp:extent cx="3057525" cy="885825"/>
+            <wp:effectExtent l="0" t="0" r="0" b="0"/>
+            <wp:docPr id="17" name="Imagen 17" title="Confusion Matrix"/>
+            <wp:cNvGraphicFramePr>
+              <a:graphicFrameLocks xmlns:a="http://schemas.openxmlformats.org/drawingml/2006/main" noChangeAspect="1"/>
+            </wp:cNvGraphicFramePr>
+            <a:graphic xmlns:a="http://schemas.openxmlformats.org/drawingml/2006/main">
+              <a:graphicData uri="http://schemas.openxmlformats.org/drawingml/2006/picture">
+                <pic:pic xmlns:pic="http://schemas.openxmlformats.org/drawingml/2006/picture">
+                  <pic:nvPicPr>
+                    <pic:cNvPr id="0" name="Picture 1"/>
+                    <pic:cNvPicPr>
+                      <a:picLocks noChangeAspect="1" noChangeArrowheads="1"/>
+                    </pic:cNvPicPr>
+                  </pic:nvPicPr>
+                  <pic:blipFill>
+                    <a:blip r:embed="rId16">
+                      <a:extLst>
+                        <a:ext uri="{28A0092B-C50C-407E-A947-70E740481C1C}">
+                          <a14:useLocalDpi xmlns:a14="http://schemas.microsoft.com/office/drawing/2010/main" val="0"/>
+                        </a:ext>
+                      </a:extLst>
+                    </a:blip>
+                    <a:srcRect/>
+                    <a:stretch>
+                      <a:fillRect/>
+                    </a:stretch>
+                  </pic:blipFill>
+                  <pic:spPr bwMode="auto">
+                    <a:xfrm>
+                      <a:off x="0" y="0"/>
+                      <a:ext cx="3057525" cy="885825"/>
+                    </a:xfrm>
+                    <a:prstGeom prst="rect">
+                      <a:avLst/>
+                    </a:prstGeom>
+                    <a:noFill/>
+                    <a:ln>
+                      <a:noFill/>
+                    </a:ln>
+                  </pic:spPr>
+                </pic:pic>
+              </a:graphicData>
+            </a:graphic>
+          </wp:inline>
+        </w:drawing>
+      </w:r>
+    </w:p>
+    <w:p>
+      <w:pPr>
+        <w:pStyle w:val="IEEEFigureCaptionSingle-Line"/>
+      </w:pPr>
+      <w:r>
+        <w:t xml:space="preserve">Fig. </w:t>
+      </w:r>
+      <w:r>
+        <w:t>5</w:t>
+      </w:r>
+      <w:r>
+        <w:t xml:space="preserve">.  </w:t>
+      </w:r>
+      <w:r>
+        <w:t>Confusion Matrix</w:t>
       </w:r>
     </w:p>
     <w:p>
@@ -4229,7 +4405,6 @@
       <w:tblPr>
         <w:tblW w:w="0" w:type="auto"/>
         <w:jc w:val="center"/>
-        <w:tblInd w:w="-558" w:type="dxa"/>
         <w:tblBorders>
           <w:top w:val="single" w:sz="4" w:space="0" w:color="auto"/>
           <w:left w:val="single" w:sz="4" w:space="0" w:color="auto"/>
@@ -4239,7 +4414,7 @@
           <w:insideV w:val="single" w:sz="4" w:space="0" w:color="auto"/>
         </w:tblBorders>
         <w:tblLayout w:type="fixed"/>
-        <w:tblLook w:val="01E0"/>
+        <w:tblLook w:val="01E0" w:firstRow="1" w:lastRow="1" w:firstColumn="1" w:lastColumn="1" w:noHBand="0" w:noVBand="0"/>
       </w:tblPr>
       <w:tblGrid>
         <w:gridCol w:w="1576"/>
@@ -4797,7 +4972,11 @@
       </w:r>
       <w:proofErr w:type="spellEnd"/>
       <w:r>
-        <w:t xml:space="preserve"> is a tool for collecting processed information to improve classifier by taking into account feedback from users. According to this approach, the information collected during the evaluation survey is combined with the initial experimental data, thus improving the collaborative classifier.</w:t>
+        <w:t xml:space="preserve"> is a tool for collecting processed information to improve classifier by taking into account feedback from users. According to this approach, the </w:t>
+      </w:r>
+      <w:r>
+        <w:lastRenderedPageBreak/>
+        <w:t>information collected during the evaluation survey is combined with the initial experimental data, thus improving the collaborative classifier.</w:t>
       </w:r>
     </w:p>
     <w:p>
@@ -4829,7 +5008,6 @@
         <w:pStyle w:val="IEEEParagraph"/>
       </w:pPr>
       <w:r>
-        <w:lastRenderedPageBreak/>
         <w:t>In this work, we present a novel HAR system under the Android platform. The main contribution is a reusable open source library to recognize human activities. Furthermore, this component enables the iterative improvement of its performance through a collaborative scheme. The evaluation tests have encouraging results with a high success rate of 92%, and the possibility that the model can be improved with a collaborative effort</w:t>
       </w:r>
       <w:r>
@@ -4852,13 +5030,8 @@
       <w:pPr>
         <w:pStyle w:val="IEEEReferenceItem"/>
       </w:pPr>
-      <w:proofErr w:type="spellStart"/>
-      <w:r>
-        <w:t>Hasan</w:t>
-      </w:r>
-      <w:proofErr w:type="spellEnd"/>
-      <w:r>
-        <w:t xml:space="preserve"> </w:t>
+      <w:r>
+        <w:t xml:space="preserve">Hasan </w:t>
       </w:r>
       <w:proofErr w:type="spellStart"/>
       <w:r>
@@ -5050,7 +5223,6 @@
       </w:pPr>
       <w:proofErr w:type="spellStart"/>
       <w:r>
-        <w:lastRenderedPageBreak/>
         <w:t>Eibe</w:t>
       </w:r>
       <w:proofErr w:type="spellEnd"/>
@@ -5294,8 +5466,8 @@
 </file>
 
 <file path=word/numbering.xml><?xml version="1.0" encoding="utf-8"?>
-<w:numbering xmlns:ve="http://schemas.openxmlformats.org/markup-compatibility/2006" xmlns:o="urn:schemas-microsoft-com:office:office" xmlns:r="http://schemas.openxmlformats.org/officeDocument/2006/relationships" xmlns:m="http://schemas.openxmlformats.org/officeDocument/2006/math" xmlns:v="urn:schemas-microsoft-com:vml" xmlns:wp="http://schemas.openxmlformats.org/drawingml/2006/wordprocessingDrawing" xmlns:w10="urn:schemas-microsoft-com:office:word" xmlns:w="http://schemas.openxmlformats.org/wordprocessingml/2006/main" xmlns:wne="http://schemas.microsoft.com/office/word/2006/wordml">
-  <w:abstractNum w:abstractNumId="0">
+<w:numbering xmlns:wpc="http://schemas.microsoft.com/office/word/2010/wordprocessingCanvas" xmlns:cx="http://schemas.microsoft.com/office/drawing/2014/chartex" xmlns:mc="http://schemas.openxmlformats.org/markup-compatibility/2006" xmlns:o="urn:schemas-microsoft-com:office:office" xmlns:r="http://schemas.openxmlformats.org/officeDocument/2006/relationships" xmlns:m="http://schemas.openxmlformats.org/officeDocument/2006/math" xmlns:v="urn:schemas-microsoft-com:vml" xmlns:wp14="http://schemas.microsoft.com/office/word/2010/wordprocessingDrawing" xmlns:wp="http://schemas.openxmlformats.org/drawingml/2006/wordprocessingDrawing" xmlns:w10="urn:schemas-microsoft-com:office:word" xmlns:w="http://schemas.openxmlformats.org/wordprocessingml/2006/main" xmlns:w14="http://schemas.microsoft.com/office/word/2010/wordml" xmlns:w15="http://schemas.microsoft.com/office/word/2012/wordml" xmlns:w16se="http://schemas.microsoft.com/office/word/2015/wordml/symex" xmlns:wpg="http://schemas.microsoft.com/office/word/2010/wordprocessingGroup" xmlns:wpi="http://schemas.microsoft.com/office/word/2010/wordprocessingInk" xmlns:wne="http://schemas.microsoft.com/office/word/2006/wordml" xmlns:wps="http://schemas.microsoft.com/office/word/2010/wordprocessingShape" mc:Ignorable="w14 w15 w16se wp14">
+  <w:abstractNum w:abstractNumId="0" w15:restartNumberingAfterBreak="0">
     <w:nsid w:val="023E2E4D"/>
     <w:multiLevelType w:val="multilevel"/>
     <w:tmpl w:val="129C5206"/>
@@ -5460,7 +5632,7 @@
       </w:rPr>
     </w:lvl>
   </w:abstractNum>
-  <w:abstractNum w:abstractNumId="1">
+  <w:abstractNum w:abstractNumId="1" w15:restartNumberingAfterBreak="0">
     <w:nsid w:val="06EA70DD"/>
     <w:multiLevelType w:val="multilevel"/>
     <w:tmpl w:val="6380B6B8"/>
@@ -5600,7 +5772,7 @@
       </w:rPr>
     </w:lvl>
   </w:abstractNum>
-  <w:abstractNum w:abstractNumId="2">
+  <w:abstractNum w:abstractNumId="2" w15:restartNumberingAfterBreak="0">
     <w:nsid w:val="2B855861"/>
     <w:multiLevelType w:val="multilevel"/>
     <w:tmpl w:val="33909A1A"/>
@@ -5638,7 +5810,7 @@
     <w:lvl w:ilvl="2">
       <w:start w:val="1"/>
       <w:numFmt w:val="decimal"/>
-      <w:pStyle w:val="Ttulo3"/>
+      <w:pStyle w:val="Heading3"/>
       <w:lvlText w:val="%3)"/>
       <w:lvlJc w:val="left"/>
       <w:pPr>
@@ -5742,13 +5914,13 @@
       </w:rPr>
     </w:lvl>
   </w:abstractNum>
-  <w:abstractNum w:abstractNumId="3">
+  <w:abstractNum w:abstractNumId="3" w15:restartNumberingAfterBreak="0">
     <w:nsid w:val="328273D7"/>
     <w:multiLevelType w:val="multilevel"/>
     <w:tmpl w:val="9C8E938C"/>
     <w:numStyleLink w:val="IEEEBullet1"/>
   </w:abstractNum>
-  <w:abstractNum w:abstractNumId="4">
+  <w:abstractNum w:abstractNumId="4" w15:restartNumberingAfterBreak="0">
     <w:nsid w:val="4A6A0670"/>
     <w:multiLevelType w:val="multilevel"/>
     <w:tmpl w:val="9C8E938C"/>
@@ -5893,7 +6065,7 @@
       </w:rPr>
     </w:lvl>
   </w:abstractNum>
-  <w:abstractNum w:abstractNumId="5">
+  <w:abstractNum w:abstractNumId="5" w15:restartNumberingAfterBreak="0">
     <w:nsid w:val="50232215"/>
     <w:multiLevelType w:val="multilevel"/>
     <w:tmpl w:val="3D5EA5BC"/>
@@ -6058,7 +6230,7 @@
       </w:rPr>
     </w:lvl>
   </w:abstractNum>
-  <w:abstractNum w:abstractNumId="6">
+  <w:abstractNum w:abstractNumId="6" w15:restartNumberingAfterBreak="0">
     <w:nsid w:val="6A7F4B21"/>
     <w:multiLevelType w:val="multilevel"/>
     <w:tmpl w:val="FB4AED86"/>
@@ -6410,7 +6582,7 @@
 </file>
 
 <file path=word/styles.xml><?xml version="1.0" encoding="utf-8"?>
-<w:styles xmlns:r="http://schemas.openxmlformats.org/officeDocument/2006/relationships" xmlns:w="http://schemas.openxmlformats.org/wordprocessingml/2006/main">
+<w:styles xmlns:mc="http://schemas.openxmlformats.org/markup-compatibility/2006" xmlns:r="http://schemas.openxmlformats.org/officeDocument/2006/relationships" xmlns:w="http://schemas.openxmlformats.org/wordprocessingml/2006/main" xmlns:w14="http://schemas.microsoft.com/office/word/2010/wordml" xmlns:w15="http://schemas.microsoft.com/office/word/2012/wordml" xmlns:w16se="http://schemas.microsoft.com/office/word/2015/wordml/symex" mc:Ignorable="w14 w15 w16se">
   <w:docDefaults>
     <w:rPrDefault>
       <w:rPr>
@@ -6420,7 +6592,7 @@
     </w:rPrDefault>
     <w:pPrDefault/>
   </w:docDefaults>
-  <w:latentStyles w:defLockedState="0" w:defUIPriority="0" w:defSemiHidden="0" w:defUnhideWhenUsed="0" w:defQFormat="0" w:count="267">
+  <w:latentStyles w:defLockedState="0" w:defUIPriority="0" w:defSemiHidden="0" w:defUnhideWhenUsed="0" w:defQFormat="0" w:count="371">
     <w:lsdException w:name="Normal" w:qFormat="1"/>
     <w:lsdException w:name="heading 1" w:qFormat="1"/>
     <w:lsdException w:name="heading 2" w:qFormat="1"/>
@@ -6431,11 +6603,145 @@
     <w:lsdException w:name="heading 7" w:semiHidden="1" w:unhideWhenUsed="1" w:qFormat="1"/>
     <w:lsdException w:name="heading 8" w:semiHidden="1" w:unhideWhenUsed="1" w:qFormat="1"/>
     <w:lsdException w:name="heading 9" w:semiHidden="1" w:unhideWhenUsed="1" w:qFormat="1"/>
-    <w:lsdException w:name="caption" w:qFormat="1"/>
+    <w:lsdException w:name="index 1" w:semiHidden="1" w:unhideWhenUsed="1"/>
+    <w:lsdException w:name="index 2" w:semiHidden="1" w:unhideWhenUsed="1"/>
+    <w:lsdException w:name="index 3" w:semiHidden="1" w:unhideWhenUsed="1"/>
+    <w:lsdException w:name="index 4" w:semiHidden="1" w:unhideWhenUsed="1"/>
+    <w:lsdException w:name="index 5" w:semiHidden="1" w:unhideWhenUsed="1"/>
+    <w:lsdException w:name="index 6" w:semiHidden="1" w:unhideWhenUsed="1"/>
+    <w:lsdException w:name="index 7" w:semiHidden="1" w:unhideWhenUsed="1"/>
+    <w:lsdException w:name="index 8" w:semiHidden="1" w:unhideWhenUsed="1"/>
+    <w:lsdException w:name="index 9" w:semiHidden="1" w:unhideWhenUsed="1"/>
+    <w:lsdException w:name="toc 1" w:semiHidden="1" w:unhideWhenUsed="1"/>
+    <w:lsdException w:name="toc 2" w:semiHidden="1" w:unhideWhenUsed="1"/>
+    <w:lsdException w:name="toc 3" w:semiHidden="1" w:unhideWhenUsed="1"/>
+    <w:lsdException w:name="toc 4" w:semiHidden="1" w:unhideWhenUsed="1"/>
+    <w:lsdException w:name="toc 5" w:semiHidden="1" w:unhideWhenUsed="1"/>
+    <w:lsdException w:name="toc 6" w:semiHidden="1" w:unhideWhenUsed="1"/>
+    <w:lsdException w:name="toc 7" w:semiHidden="1" w:unhideWhenUsed="1"/>
+    <w:lsdException w:name="toc 8" w:semiHidden="1" w:unhideWhenUsed="1"/>
+    <w:lsdException w:name="toc 9" w:semiHidden="1" w:unhideWhenUsed="1"/>
+    <w:lsdException w:name="Normal Indent" w:semiHidden="1" w:unhideWhenUsed="1"/>
+    <w:lsdException w:name="footnote text" w:semiHidden="1" w:unhideWhenUsed="1"/>
+    <w:lsdException w:name="annotation text" w:semiHidden="1" w:unhideWhenUsed="1"/>
+    <w:lsdException w:name="header" w:semiHidden="1" w:unhideWhenUsed="1"/>
+    <w:lsdException w:name="footer" w:semiHidden="1" w:unhideWhenUsed="1"/>
+    <w:lsdException w:name="index heading" w:semiHidden="1" w:unhideWhenUsed="1"/>
+    <w:lsdException w:name="caption" w:semiHidden="1" w:unhideWhenUsed="1" w:qFormat="1"/>
+    <w:lsdException w:name="table of figures" w:semiHidden="1" w:unhideWhenUsed="1"/>
+    <w:lsdException w:name="envelope address" w:semiHidden="1" w:unhideWhenUsed="1"/>
+    <w:lsdException w:name="envelope return" w:semiHidden="1" w:unhideWhenUsed="1"/>
+    <w:lsdException w:name="footnote reference" w:semiHidden="1" w:unhideWhenUsed="1"/>
+    <w:lsdException w:name="annotation reference" w:semiHidden="1" w:unhideWhenUsed="1"/>
+    <w:lsdException w:name="line number" w:semiHidden="1" w:unhideWhenUsed="1"/>
+    <w:lsdException w:name="page number" w:semiHidden="1" w:unhideWhenUsed="1"/>
+    <w:lsdException w:name="endnote reference" w:semiHidden="1" w:unhideWhenUsed="1"/>
+    <w:lsdException w:name="endnote text" w:semiHidden="1" w:unhideWhenUsed="1"/>
+    <w:lsdException w:name="table of authorities" w:semiHidden="1" w:unhideWhenUsed="1"/>
+    <w:lsdException w:name="macro" w:semiHidden="1" w:unhideWhenUsed="1"/>
+    <w:lsdException w:name="toa heading" w:semiHidden="1" w:unhideWhenUsed="1"/>
+    <w:lsdException w:name="List" w:semiHidden="1" w:unhideWhenUsed="1"/>
+    <w:lsdException w:name="List Bullet" w:semiHidden="1" w:unhideWhenUsed="1"/>
+    <w:lsdException w:name="List 2" w:semiHidden="1" w:unhideWhenUsed="1"/>
+    <w:lsdException w:name="List 3" w:semiHidden="1" w:unhideWhenUsed="1"/>
+    <w:lsdException w:name="List Bullet 2" w:semiHidden="1" w:unhideWhenUsed="1"/>
+    <w:lsdException w:name="List Bullet 3" w:semiHidden="1" w:unhideWhenUsed="1"/>
+    <w:lsdException w:name="List Bullet 4" w:semiHidden="1" w:unhideWhenUsed="1"/>
+    <w:lsdException w:name="List Bullet 5" w:semiHidden="1" w:unhideWhenUsed="1"/>
+    <w:lsdException w:name="List Number 2" w:semiHidden="1" w:unhideWhenUsed="1"/>
+    <w:lsdException w:name="List Number 3" w:semiHidden="1" w:unhideWhenUsed="1"/>
+    <w:lsdException w:name="List Number 4" w:semiHidden="1" w:unhideWhenUsed="1"/>
+    <w:lsdException w:name="List Number 5" w:semiHidden="1" w:unhideWhenUsed="1"/>
     <w:lsdException w:name="Title" w:qFormat="1"/>
+    <w:lsdException w:name="Closing" w:semiHidden="1" w:unhideWhenUsed="1"/>
+    <w:lsdException w:name="Signature" w:semiHidden="1" w:unhideWhenUsed="1"/>
+    <w:lsdException w:name="Default Paragraph Font" w:semiHidden="1" w:unhideWhenUsed="1"/>
+    <w:lsdException w:name="Body Text" w:semiHidden="1" w:unhideWhenUsed="1"/>
+    <w:lsdException w:name="Body Text Indent" w:semiHidden="1" w:unhideWhenUsed="1"/>
+    <w:lsdException w:name="List Continue" w:semiHidden="1" w:unhideWhenUsed="1"/>
+    <w:lsdException w:name="List Continue 2" w:semiHidden="1" w:unhideWhenUsed="1"/>
+    <w:lsdException w:name="List Continue 3" w:semiHidden="1" w:unhideWhenUsed="1"/>
+    <w:lsdException w:name="List Continue 4" w:semiHidden="1" w:unhideWhenUsed="1"/>
+    <w:lsdException w:name="List Continue 5" w:semiHidden="1" w:unhideWhenUsed="1"/>
+    <w:lsdException w:name="Message Header" w:semiHidden="1" w:unhideWhenUsed="1"/>
     <w:lsdException w:name="Subtitle" w:qFormat="1"/>
+    <w:lsdException w:name="Body Text First Indent 2" w:semiHidden="1" w:unhideWhenUsed="1"/>
+    <w:lsdException w:name="Note Heading" w:semiHidden="1" w:unhideWhenUsed="1"/>
+    <w:lsdException w:name="Body Text 2" w:semiHidden="1" w:unhideWhenUsed="1"/>
+    <w:lsdException w:name="Body Text 3" w:semiHidden="1" w:unhideWhenUsed="1"/>
+    <w:lsdException w:name="Body Text Indent 2" w:semiHidden="1" w:unhideWhenUsed="1"/>
+    <w:lsdException w:name="Body Text Indent 3" w:semiHidden="1" w:unhideWhenUsed="1"/>
+    <w:lsdException w:name="Block Text" w:semiHidden="1" w:unhideWhenUsed="1"/>
+    <w:lsdException w:name="Hyperlink" w:semiHidden="1" w:unhideWhenUsed="1"/>
+    <w:lsdException w:name="FollowedHyperlink" w:semiHidden="1" w:unhideWhenUsed="1"/>
     <w:lsdException w:name="Strong" w:qFormat="1"/>
     <w:lsdException w:name="Emphasis" w:qFormat="1"/>
+    <w:lsdException w:name="Document Map" w:semiHidden="1" w:unhideWhenUsed="1"/>
+    <w:lsdException w:name="Plain Text" w:semiHidden="1" w:unhideWhenUsed="1"/>
+    <w:lsdException w:name="E-mail Signature" w:semiHidden="1" w:unhideWhenUsed="1"/>
+    <w:lsdException w:name="HTML Top of Form" w:semiHidden="1" w:unhideWhenUsed="1"/>
+    <w:lsdException w:name="HTML Bottom of Form" w:semiHidden="1" w:unhideWhenUsed="1"/>
+    <w:lsdException w:name="Normal (Web)" w:semiHidden="1" w:unhideWhenUsed="1"/>
+    <w:lsdException w:name="HTML Acronym" w:semiHidden="1" w:unhideWhenUsed="1"/>
+    <w:lsdException w:name="HTML Address" w:semiHidden="1" w:unhideWhenUsed="1"/>
+    <w:lsdException w:name="HTML Cite" w:semiHidden="1" w:unhideWhenUsed="1"/>
+    <w:lsdException w:name="HTML Code" w:semiHidden="1" w:unhideWhenUsed="1"/>
+    <w:lsdException w:name="HTML Definition" w:semiHidden="1" w:unhideWhenUsed="1"/>
+    <w:lsdException w:name="HTML Keyboard" w:semiHidden="1" w:unhideWhenUsed="1"/>
+    <w:lsdException w:name="HTML Preformatted" w:semiHidden="1" w:unhideWhenUsed="1"/>
+    <w:lsdException w:name="HTML Sample" w:semiHidden="1" w:unhideWhenUsed="1"/>
+    <w:lsdException w:name="HTML Typewriter" w:semiHidden="1" w:unhideWhenUsed="1"/>
+    <w:lsdException w:name="HTML Variable" w:semiHidden="1" w:unhideWhenUsed="1"/>
+    <w:lsdException w:name="Normal Table" w:semiHidden="1" w:unhideWhenUsed="1"/>
+    <w:lsdException w:name="annotation subject" w:semiHidden="1" w:unhideWhenUsed="1"/>
+    <w:lsdException w:name="No List" w:semiHidden="1" w:unhideWhenUsed="1"/>
+    <w:lsdException w:name="Outline List 1" w:semiHidden="1" w:unhideWhenUsed="1"/>
+    <w:lsdException w:name="Outline List 2" w:semiHidden="1" w:unhideWhenUsed="1"/>
+    <w:lsdException w:name="Outline List 3" w:semiHidden="1" w:unhideWhenUsed="1"/>
+    <w:lsdException w:name="Table Simple 1" w:semiHidden="1" w:unhideWhenUsed="1"/>
+    <w:lsdException w:name="Table Simple 2" w:semiHidden="1" w:unhideWhenUsed="1"/>
+    <w:lsdException w:name="Table Simple 3" w:semiHidden="1" w:unhideWhenUsed="1"/>
+    <w:lsdException w:name="Table Classic 1" w:semiHidden="1" w:unhideWhenUsed="1"/>
+    <w:lsdException w:name="Table Classic 2" w:semiHidden="1" w:unhideWhenUsed="1"/>
+    <w:lsdException w:name="Table Classic 3" w:semiHidden="1" w:unhideWhenUsed="1"/>
+    <w:lsdException w:name="Table Classic 4" w:semiHidden="1" w:unhideWhenUsed="1"/>
+    <w:lsdException w:name="Table Colorful 1" w:semiHidden="1" w:unhideWhenUsed="1"/>
+    <w:lsdException w:name="Table Colorful 2" w:semiHidden="1" w:unhideWhenUsed="1"/>
+    <w:lsdException w:name="Table Colorful 3" w:semiHidden="1" w:unhideWhenUsed="1"/>
+    <w:lsdException w:name="Table Columns 1" w:semiHidden="1" w:unhideWhenUsed="1"/>
+    <w:lsdException w:name="Table Columns 2" w:semiHidden="1" w:unhideWhenUsed="1"/>
+    <w:lsdException w:name="Table Columns 3" w:semiHidden="1" w:unhideWhenUsed="1"/>
+    <w:lsdException w:name="Table Columns 4" w:semiHidden="1" w:unhideWhenUsed="1"/>
+    <w:lsdException w:name="Table Columns 5" w:semiHidden="1" w:unhideWhenUsed="1"/>
+    <w:lsdException w:name="Table Grid 1" w:semiHidden="1" w:unhideWhenUsed="1"/>
+    <w:lsdException w:name="Table Grid 2" w:semiHidden="1" w:unhideWhenUsed="1"/>
+    <w:lsdException w:name="Table Grid 3" w:semiHidden="1" w:unhideWhenUsed="1"/>
+    <w:lsdException w:name="Table Grid 4" w:semiHidden="1" w:unhideWhenUsed="1"/>
+    <w:lsdException w:name="Table Grid 5" w:semiHidden="1" w:unhideWhenUsed="1"/>
+    <w:lsdException w:name="Table Grid 6" w:semiHidden="1" w:unhideWhenUsed="1"/>
+    <w:lsdException w:name="Table Grid 7" w:semiHidden="1" w:unhideWhenUsed="1"/>
+    <w:lsdException w:name="Table Grid 8" w:semiHidden="1" w:unhideWhenUsed="1"/>
+    <w:lsdException w:name="Table List 1" w:semiHidden="1" w:unhideWhenUsed="1"/>
+    <w:lsdException w:name="Table List 2" w:semiHidden="1" w:unhideWhenUsed="1"/>
+    <w:lsdException w:name="Table List 3" w:semiHidden="1" w:unhideWhenUsed="1"/>
+    <w:lsdException w:name="Table List 4" w:semiHidden="1" w:unhideWhenUsed="1"/>
+    <w:lsdException w:name="Table List 5" w:semiHidden="1" w:unhideWhenUsed="1"/>
+    <w:lsdException w:name="Table List 6" w:semiHidden="1" w:unhideWhenUsed="1"/>
+    <w:lsdException w:name="Table List 7" w:semiHidden="1" w:unhideWhenUsed="1"/>
+    <w:lsdException w:name="Table List 8" w:semiHidden="1" w:unhideWhenUsed="1"/>
+    <w:lsdException w:name="Table 3D effects 1" w:semiHidden="1" w:unhideWhenUsed="1"/>
+    <w:lsdException w:name="Table 3D effects 2" w:semiHidden="1" w:unhideWhenUsed="1"/>
+    <w:lsdException w:name="Table 3D effects 3" w:semiHidden="1" w:unhideWhenUsed="1"/>
+    <w:lsdException w:name="Table Contemporary" w:semiHidden="1" w:unhideWhenUsed="1"/>
+    <w:lsdException w:name="Table Elegant" w:semiHidden="1" w:unhideWhenUsed="1"/>
+    <w:lsdException w:name="Table Professional" w:semiHidden="1" w:unhideWhenUsed="1"/>
+    <w:lsdException w:name="Table Subtle 1" w:semiHidden="1" w:unhideWhenUsed="1"/>
+    <w:lsdException w:name="Table Subtle 2" w:semiHidden="1" w:unhideWhenUsed="1"/>
+    <w:lsdException w:name="Table Web 1" w:semiHidden="1" w:unhideWhenUsed="1"/>
+    <w:lsdException w:name="Table Web 2" w:semiHidden="1" w:unhideWhenUsed="1"/>
+    <w:lsdException w:name="Table Web 3" w:semiHidden="1" w:unhideWhenUsed="1"/>
+    <w:lsdException w:name="Balloon Text" w:semiHidden="1" w:unhideWhenUsed="1"/>
+    <w:lsdException w:name="Table Theme" w:semiHidden="1" w:unhideWhenUsed="1"/>
     <w:lsdException w:name="Placeholder Text" w:semiHidden="1" w:uiPriority="99"/>
     <w:lsdException w:name="No Spacing" w:uiPriority="1" w:qFormat="1"/>
     <w:lsdException w:name="Light Shading" w:uiPriority="60"/>
@@ -6547,6 +6853,110 @@
     <w:lsdException w:name="Book Title" w:uiPriority="33" w:qFormat="1"/>
     <w:lsdException w:name="Bibliography" w:semiHidden="1" w:uiPriority="37" w:unhideWhenUsed="1"/>
     <w:lsdException w:name="TOC Heading" w:semiHidden="1" w:uiPriority="39" w:unhideWhenUsed="1" w:qFormat="1"/>
+    <w:lsdException w:name="Plain Table 1" w:uiPriority="41"/>
+    <w:lsdException w:name="Plain Table 2" w:uiPriority="42"/>
+    <w:lsdException w:name="Plain Table 3" w:uiPriority="43"/>
+    <w:lsdException w:name="Plain Table 4" w:uiPriority="44"/>
+    <w:lsdException w:name="Plain Table 5" w:uiPriority="45"/>
+    <w:lsdException w:name="Grid Table Light" w:uiPriority="40"/>
+    <w:lsdException w:name="Grid Table 1 Light" w:uiPriority="46"/>
+    <w:lsdException w:name="Grid Table 2" w:uiPriority="47"/>
+    <w:lsdException w:name="Grid Table 3" w:uiPriority="48"/>
+    <w:lsdException w:name="Grid Table 4" w:uiPriority="49"/>
+    <w:lsdException w:name="Grid Table 5 Dark" w:uiPriority="50"/>
+    <w:lsdException w:name="Grid Table 6 Colorful" w:uiPriority="51"/>
+    <w:lsdException w:name="Grid Table 7 Colorful" w:uiPriority="52"/>
+    <w:lsdException w:name="Grid Table 1 Light Accent 1" w:uiPriority="46"/>
+    <w:lsdException w:name="Grid Table 2 Accent 1" w:uiPriority="47"/>
+    <w:lsdException w:name="Grid Table 3 Accent 1" w:uiPriority="48"/>
+    <w:lsdException w:name="Grid Table 4 Accent 1" w:uiPriority="49"/>
+    <w:lsdException w:name="Grid Table 5 Dark Accent 1" w:uiPriority="50"/>
+    <w:lsdException w:name="Grid Table 6 Colorful Accent 1" w:uiPriority="51"/>
+    <w:lsdException w:name="Grid Table 7 Colorful Accent 1" w:uiPriority="52"/>
+    <w:lsdException w:name="Grid Table 1 Light Accent 2" w:uiPriority="46"/>
+    <w:lsdException w:name="Grid Table 2 Accent 2" w:uiPriority="47"/>
+    <w:lsdException w:name="Grid Table 3 Accent 2" w:uiPriority="48"/>
+    <w:lsdException w:name="Grid Table 4 Accent 2" w:uiPriority="49"/>
+    <w:lsdException w:name="Grid Table 5 Dark Accent 2" w:uiPriority="50"/>
+    <w:lsdException w:name="Grid Table 6 Colorful Accent 2" w:uiPriority="51"/>
+    <w:lsdException w:name="Grid Table 7 Colorful Accent 2" w:uiPriority="52"/>
+    <w:lsdException w:name="Grid Table 1 Light Accent 3" w:uiPriority="46"/>
+    <w:lsdException w:name="Grid Table 2 Accent 3" w:uiPriority="47"/>
+    <w:lsdException w:name="Grid Table 3 Accent 3" w:uiPriority="48"/>
+    <w:lsdException w:name="Grid Table 4 Accent 3" w:uiPriority="49"/>
+    <w:lsdException w:name="Grid Table 5 Dark Accent 3" w:uiPriority="50"/>
+    <w:lsdException w:name="Grid Table 6 Colorful Accent 3" w:uiPriority="51"/>
+    <w:lsdException w:name="Grid Table 7 Colorful Accent 3" w:uiPriority="52"/>
+    <w:lsdException w:name="Grid Table 1 Light Accent 4" w:uiPriority="46"/>
+    <w:lsdException w:name="Grid Table 2 Accent 4" w:uiPriority="47"/>
+    <w:lsdException w:name="Grid Table 3 Accent 4" w:uiPriority="48"/>
+    <w:lsdException w:name="Grid Table 4 Accent 4" w:uiPriority="49"/>
+    <w:lsdException w:name="Grid Table 5 Dark Accent 4" w:uiPriority="50"/>
+    <w:lsdException w:name="Grid Table 6 Colorful Accent 4" w:uiPriority="51"/>
+    <w:lsdException w:name="Grid Table 7 Colorful Accent 4" w:uiPriority="52"/>
+    <w:lsdException w:name="Grid Table 1 Light Accent 5" w:uiPriority="46"/>
+    <w:lsdException w:name="Grid Table 2 Accent 5" w:uiPriority="47"/>
+    <w:lsdException w:name="Grid Table 3 Accent 5" w:uiPriority="48"/>
+    <w:lsdException w:name="Grid Table 4 Accent 5" w:uiPriority="49"/>
+    <w:lsdException w:name="Grid Table 5 Dark Accent 5" w:uiPriority="50"/>
+    <w:lsdException w:name="Grid Table 6 Colorful Accent 5" w:uiPriority="51"/>
+    <w:lsdException w:name="Grid Table 7 Colorful Accent 5" w:uiPriority="52"/>
+    <w:lsdException w:name="Grid Table 1 Light Accent 6" w:uiPriority="46"/>
+    <w:lsdException w:name="Grid Table 2 Accent 6" w:uiPriority="47"/>
+    <w:lsdException w:name="Grid Table 3 Accent 6" w:uiPriority="48"/>
+    <w:lsdException w:name="Grid Table 4 Accent 6" w:uiPriority="49"/>
+    <w:lsdException w:name="Grid Table 5 Dark Accent 6" w:uiPriority="50"/>
+    <w:lsdException w:name="Grid Table 6 Colorful Accent 6" w:uiPriority="51"/>
+    <w:lsdException w:name="Grid Table 7 Colorful Accent 6" w:uiPriority="52"/>
+    <w:lsdException w:name="List Table 1 Light" w:uiPriority="46"/>
+    <w:lsdException w:name="List Table 2" w:uiPriority="47"/>
+    <w:lsdException w:name="List Table 3" w:uiPriority="48"/>
+    <w:lsdException w:name="List Table 4" w:uiPriority="49"/>
+    <w:lsdException w:name="List Table 5 Dark" w:uiPriority="50"/>
+    <w:lsdException w:name="List Table 6 Colorful" w:uiPriority="51"/>
+    <w:lsdException w:name="List Table 7 Colorful" w:uiPriority="52"/>
+    <w:lsdException w:name="List Table 1 Light Accent 1" w:uiPriority="46"/>
+    <w:lsdException w:name="List Table 2 Accent 1" w:uiPriority="47"/>
+    <w:lsdException w:name="List Table 3 Accent 1" w:uiPriority="48"/>
+    <w:lsdException w:name="List Table 4 Accent 1" w:uiPriority="49"/>
+    <w:lsdException w:name="List Table 5 Dark Accent 1" w:uiPriority="50"/>
+    <w:lsdException w:name="List Table 6 Colorful Accent 1" w:uiPriority="51"/>
+    <w:lsdException w:name="List Table 7 Colorful Accent 1" w:uiPriority="52"/>
+    <w:lsdException w:name="List Table 1 Light Accent 2" w:uiPriority="46"/>
+    <w:lsdException w:name="List Table 2 Accent 2" w:uiPriority="47"/>
+    <w:lsdException w:name="List Table 3 Accent 2" w:uiPriority="48"/>
+    <w:lsdException w:name="List Table 4 Accent 2" w:uiPriority="49"/>
+    <w:lsdException w:name="List Table 5 Dark Accent 2" w:uiPriority="50"/>
+    <w:lsdException w:name="List Table 6 Colorful Accent 2" w:uiPriority="51"/>
+    <w:lsdException w:name="List Table 7 Colorful Accent 2" w:uiPriority="52"/>
+    <w:lsdException w:name="List Table 1 Light Accent 3" w:uiPriority="46"/>
+    <w:lsdException w:name="List Table 2 Accent 3" w:uiPriority="47"/>
+    <w:lsdException w:name="List Table 3 Accent 3" w:uiPriority="48"/>
+    <w:lsdException w:name="List Table 4 Accent 3" w:uiPriority="49"/>
+    <w:lsdException w:name="List Table 5 Dark Accent 3" w:uiPriority="50"/>
+    <w:lsdException w:name="List Table 6 Colorful Accent 3" w:uiPriority="51"/>
+    <w:lsdException w:name="List Table 7 Colorful Accent 3" w:uiPriority="52"/>
+    <w:lsdException w:name="List Table 1 Light Accent 4" w:uiPriority="46"/>
+    <w:lsdException w:name="List Table 2 Accent 4" w:uiPriority="47"/>
+    <w:lsdException w:name="List Table 3 Accent 4" w:uiPriority="48"/>
+    <w:lsdException w:name="List Table 4 Accent 4" w:uiPriority="49"/>
+    <w:lsdException w:name="List Table 5 Dark Accent 4" w:uiPriority="50"/>
+    <w:lsdException w:name="List Table 6 Colorful Accent 4" w:uiPriority="51"/>
+    <w:lsdException w:name="List Table 7 Colorful Accent 4" w:uiPriority="52"/>
+    <w:lsdException w:name="List Table 1 Light Accent 5" w:uiPriority="46"/>
+    <w:lsdException w:name="List Table 2 Accent 5" w:uiPriority="47"/>
+    <w:lsdException w:name="List Table 3 Accent 5" w:uiPriority="48"/>
+    <w:lsdException w:name="List Table 4 Accent 5" w:uiPriority="49"/>
+    <w:lsdException w:name="List Table 5 Dark Accent 5" w:uiPriority="50"/>
+    <w:lsdException w:name="List Table 6 Colorful Accent 5" w:uiPriority="51"/>
+    <w:lsdException w:name="List Table 7 Colorful Accent 5" w:uiPriority="52"/>
+    <w:lsdException w:name="List Table 1 Light Accent 6" w:uiPriority="46"/>
+    <w:lsdException w:name="List Table 2 Accent 6" w:uiPriority="47"/>
+    <w:lsdException w:name="List Table 3 Accent 6" w:uiPriority="48"/>
+    <w:lsdException w:name="List Table 4 Accent 6" w:uiPriority="49"/>
+    <w:lsdException w:name="List Table 5 Dark Accent 6" w:uiPriority="50"/>
+    <w:lsdException w:name="List Table 6 Colorful Accent 6" w:uiPriority="51"/>
+    <w:lsdException w:name="List Table 7 Colorful Accent 6" w:uiPriority="52"/>
   </w:latentStyles>
   <w:style w:type="paragraph" w:default="1" w:styleId="Normal">
     <w:name w:val="Normal"/>
@@ -6558,7 +6968,7 @@
       <w:lang w:val="en-AU" w:eastAsia="zh-CN"/>
     </w:rPr>
   </w:style>
-  <w:style w:type="paragraph" w:styleId="Ttulo1">
+  <w:style w:type="paragraph" w:styleId="Heading1">
     <w:name w:val="heading 1"/>
     <w:basedOn w:val="Normal"/>
     <w:next w:val="Normal"/>
@@ -6578,7 +6988,7 @@
       <w:szCs w:val="32"/>
     </w:rPr>
   </w:style>
-  <w:style w:type="paragraph" w:styleId="Ttulo2">
+  <w:style w:type="paragraph" w:styleId="Heading2">
     <w:name w:val="heading 2"/>
     <w:basedOn w:val="Normal"/>
     <w:next w:val="Normal"/>
@@ -6599,7 +7009,7 @@
       <w:szCs w:val="28"/>
     </w:rPr>
   </w:style>
-  <w:style w:type="paragraph" w:styleId="Ttulo3">
+  <w:style w:type="paragraph" w:styleId="Heading3">
     <w:name w:val="heading 3"/>
     <w:basedOn w:val="Normal"/>
     <w:next w:val="Normal"/>
@@ -6622,18 +7032,17 @@
       <w:szCs w:val="26"/>
     </w:rPr>
   </w:style>
-  <w:style w:type="character" w:default="1" w:styleId="Fuentedeprrafopredeter">
+  <w:style w:type="character" w:default="1" w:styleId="DefaultParagraphFont">
     <w:name w:val="Default Paragraph Font"/>
     <w:uiPriority w:val="1"/>
     <w:semiHidden/>
     <w:unhideWhenUsed/>
   </w:style>
-  <w:style w:type="table" w:default="1" w:styleId="Tablanormal">
+  <w:style w:type="table" w:default="1" w:styleId="TableNormal">
     <w:name w:val="Normal Table"/>
     <w:uiPriority w:val="99"/>
     <w:semiHidden/>
     <w:unhideWhenUsed/>
-    <w:qFormat/>
     <w:tblPr>
       <w:tblInd w:w="0" w:type="dxa"/>
       <w:tblCellMar>
@@ -6644,7 +7053,7 @@
       </w:tblCellMar>
     </w:tblPr>
   </w:style>
-  <w:style w:type="numbering" w:default="1" w:styleId="Sinlista">
+  <w:style w:type="numbering" w:default="1" w:styleId="NoList">
     <w:name w:val="No List"/>
     <w:uiPriority w:val="99"/>
     <w:semiHidden/>
@@ -6728,7 +7137,7 @@
   </w:style>
   <w:style w:type="character" w:customStyle="1" w:styleId="IEEEAbstractHeadingChar">
     <w:name w:val="IEEE Abstract Heading Char"/>
-    <w:basedOn w:val="Fuentedeprrafopredeter"/>
+    <w:basedOn w:val="DefaultParagraphFont"/>
     <w:link w:val="IEEEAbstractHeading"/>
     <w:rsid w:val="00D41274"/>
     <w:rPr>
@@ -6760,7 +7169,7 @@
   </w:style>
   <w:style w:type="character" w:customStyle="1" w:styleId="IEEEAbtractChar">
     <w:name w:val="IEEE Abtract Char"/>
-    <w:basedOn w:val="Fuentedeprrafopredeter"/>
+    <w:basedOn w:val="DefaultParagraphFont"/>
     <w:link w:val="IEEEAbtract"/>
     <w:rsid w:val="00AF5809"/>
     <w:rPr>
@@ -6806,12 +7215,11 @@
       <w:sz w:val="20"/>
     </w:rPr>
   </w:style>
-  <w:style w:type="table" w:styleId="Tablaconcuadrcula">
+  <w:style w:type="table" w:styleId="TableGrid">
     <w:name w:val="Table Grid"/>
-    <w:basedOn w:val="Tablanormal"/>
+    <w:basedOn w:val="TableNormal"/>
     <w:rsid w:val="00A03E75"/>
     <w:tblPr>
-      <w:tblInd w:w="0" w:type="dxa"/>
       <w:tblBorders>
         <w:top w:val="single" w:sz="4" w:space="0" w:color="auto"/>
         <w:left w:val="single" w:sz="4" w:space="0" w:color="auto"/>
@@ -6820,12 +7228,6 @@
         <w:insideH w:val="single" w:sz="4" w:space="0" w:color="auto"/>
         <w:insideV w:val="single" w:sz="4" w:space="0" w:color="auto"/>
       </w:tblBorders>
-      <w:tblCellMar>
-        <w:top w:w="0" w:type="dxa"/>
-        <w:left w:w="108" w:type="dxa"/>
-        <w:bottom w:w="0" w:type="dxa"/>
-        <w:right w:w="108" w:type="dxa"/>
-      </w:tblCellMar>
     </w:tblPr>
   </w:style>
   <w:style w:type="paragraph" w:customStyle="1" w:styleId="IEEETableCell">
@@ -6890,7 +7292,7 @@
       <w:sz w:val="16"/>
     </w:rPr>
   </w:style>
-  <w:style w:type="paragraph" w:styleId="Epgrafe">
+  <w:style w:type="paragraph" w:styleId="Caption">
     <w:name w:val="caption"/>
     <w:basedOn w:val="Normal"/>
     <w:next w:val="Normal"/>
@@ -6908,7 +7310,7 @@
   </w:style>
   <w:style w:type="character" w:customStyle="1" w:styleId="IEEEParagraphChar">
     <w:name w:val="IEEE Paragraph Char"/>
-    <w:basedOn w:val="Fuentedeprrafopredeter"/>
+    <w:basedOn w:val="DefaultParagraphFont"/>
     <w:link w:val="IEEEParagraph"/>
     <w:rsid w:val="00C1091B"/>
     <w:rPr>
@@ -6918,7 +7320,7 @@
   </w:style>
   <w:style w:type="numbering" w:customStyle="1" w:styleId="IEEEBullet1">
     <w:name w:val="IEEE Bullet 1"/>
-    <w:basedOn w:val="Sinlista"/>
+    <w:basedOn w:val="NoList"/>
     <w:rsid w:val="00955B59"/>
     <w:pPr>
       <w:numPr>
@@ -6937,7 +7339,7 @@
   </w:style>
   <w:style w:type="character" w:customStyle="1" w:styleId="IEEEHeading3Char">
     <w:name w:val="IEEE Heading 3 Char"/>
-    <w:basedOn w:val="Fuentedeprrafopredeter"/>
+    <w:basedOn w:val="DefaultParagraphFont"/>
     <w:link w:val="IEEEHeading3"/>
     <w:rsid w:val="0094054C"/>
     <w:rPr>
@@ -7003,18 +7405,18 @@
       <w:bCs/>
     </w:rPr>
   </w:style>
-  <w:style w:type="character" w:styleId="Hipervnculovisitado">
+  <w:style w:type="character" w:styleId="FollowedHyperlink">
     <w:name w:val="FollowedHyperlink"/>
-    <w:basedOn w:val="Fuentedeprrafopredeter"/>
+    <w:basedOn w:val="DefaultParagraphFont"/>
     <w:rsid w:val="005F092C"/>
     <w:rPr>
       <w:color w:val="800080"/>
       <w:u w:val="single"/>
     </w:rPr>
   </w:style>
-  <w:style w:type="character" w:styleId="Textodelmarcadordeposicin">
+  <w:style w:type="character" w:styleId="PlaceholderText">
     <w:name w:val="Placeholder Text"/>
-    <w:basedOn w:val="Fuentedeprrafopredeter"/>
+    <w:basedOn w:val="DefaultParagraphFont"/>
     <w:uiPriority w:val="99"/>
     <w:semiHidden/>
     <w:rsid w:val="000D7BC5"/>
@@ -7022,10 +7424,10 @@
       <w:color w:val="808080"/>
     </w:rPr>
   </w:style>
-  <w:style w:type="paragraph" w:styleId="Textodeglobo">
+  <w:style w:type="paragraph" w:styleId="BalloonText">
     <w:name w:val="Balloon Text"/>
     <w:basedOn w:val="Normal"/>
-    <w:link w:val="TextodegloboCar"/>
+    <w:link w:val="BalloonTextChar"/>
     <w:rsid w:val="000D7BC5"/>
     <w:rPr>
       <w:rFonts w:ascii="Tahoma" w:hAnsi="Tahoma" w:cs="Tahoma"/>
@@ -7033,10 +7435,10 @@
       <w:szCs w:val="16"/>
     </w:rPr>
   </w:style>
-  <w:style w:type="character" w:customStyle="1" w:styleId="TextodegloboCar">
-    <w:name w:val="Texto de globo Car"/>
-    <w:basedOn w:val="Fuentedeprrafopredeter"/>
-    <w:link w:val="Textodeglobo"/>
+  <w:style w:type="character" w:customStyle="1" w:styleId="BalloonTextChar">
+    <w:name w:val="Balloon Text Char"/>
+    <w:basedOn w:val="DefaultParagraphFont"/>
+    <w:link w:val="BalloonText"/>
     <w:rsid w:val="000D7BC5"/>
     <w:rPr>
       <w:rFonts w:ascii="Tahoma" w:hAnsi="Tahoma" w:cs="Tahoma"/>
@@ -7057,6 +7459,16 @@
       <w:color w:val="000000"/>
       <w:sz w:val="24"/>
       <w:szCs w:val="24"/>
+    </w:rPr>
+  </w:style>
+  <w:style w:type="character" w:styleId="Strong">
+    <w:name w:val="Strong"/>
+    <w:basedOn w:val="DefaultParagraphFont"/>
+    <w:qFormat/>
+    <w:rsid w:val="0038006C"/>
+    <w:rPr>
+      <w:b/>
+      <w:bCs/>
     </w:rPr>
   </w:style>
 </w:styles>
@@ -7350,7 +7762,7 @@
 </file>
 
 <file path=customXml/itemProps1.xml><?xml version="1.0" encoding="utf-8"?>
-<ds:datastoreItem xmlns:ds="http://schemas.openxmlformats.org/officeDocument/2006/customXml" ds:itemID="{6035CBF6-825C-4465-A43B-753DEFDD6D36}">
+<ds:datastoreItem xmlns:ds="http://schemas.openxmlformats.org/officeDocument/2006/customXml" ds:itemID="{09739404-253A-4B1D-B7BB-E222FD5077AB}">
   <ds:schemaRefs>
     <ds:schemaRef ds:uri="http://schemas.openxmlformats.org/officeDocument/2006/bibliography"/>
   </ds:schemaRefs>

</xml_diff>

<commit_message>
Se corrigio la redaccion de acuerdo a recomendaciones
</commit_message>
<xml_diff>
--- a/paper/IEEE_Paper_Word_Template_LETTER_V3.docx
+++ b/paper/IEEE_Paper_Word_Template_LETTER_V3.docx
@@ -336,7 +336,22 @@
         <w:rPr>
           <w:lang w:val="en-AU"/>
         </w:rPr>
-        <w:t xml:space="preserve">Human Activity Recognition (HAR) is a research topic broadly covered in the last decade for its relevance in areas where the users’ context is important to build interactive applications. Smartphone applications have the capability to collect data from the environment and along with algorithms that take advantage of context-aware information becomes a powerful development platform. In this paper, we propose a HAR System denominated </w:t>
+        <w:t xml:space="preserve">Human Activity Recognition (HAR) is a research topic broadly covered in the last decade for its relevance in areas where the users’ context is important to build interactive applications. Smartphone applications have the capability to collect data from the environment and along with algorithms that take advantage of context-aware information </w:t>
+      </w:r>
+      <w:r>
+        <w:t>it becomes</w:t>
+      </w:r>
+      <w:r>
+        <w:rPr>
+          <w:lang w:val="en-AU"/>
+        </w:rPr>
+        <w:t xml:space="preserve"> </w:t>
+      </w:r>
+      <w:r>
+        <w:rPr>
+          <w:lang w:val="en-AU"/>
+        </w:rPr>
+        <w:t xml:space="preserve">a powerful development platform. In this paper, we propose a HAR System denominated </w:t>
       </w:r>
       <w:proofErr w:type="spellStart"/>
       <w:r>
@@ -364,7 +379,19 @@
         <w:rPr>
           <w:lang w:val="en-AU"/>
         </w:rPr>
-        <w:t xml:space="preserve"> is freely available as a library that may be included in Android applications. Finally, an evaluation that comparing the initial classifier with an improved classifier is presented, achieving a recall of 91.34% and a precision of 92.04%.</w:t>
+        <w:t xml:space="preserve"> is freely available as a library that may be included in Android applications. Fin</w:t>
+      </w:r>
+      <w:r>
+        <w:rPr>
+          <w:lang w:val="en-AU"/>
+        </w:rPr>
+        <w:t>ally, an evaluation that compared</w:t>
+      </w:r>
+      <w:r>
+        <w:rPr>
+          <w:lang w:val="en-AU"/>
+        </w:rPr>
+        <w:t xml:space="preserve"> the initial classifier with an improved classifier is presented, achieving a recall of 91.34% and a precision of 92.04%.</w:t>
       </w:r>
     </w:p>
     <w:p>
@@ -412,8 +439,17 @@
         <w:pStyle w:val="IEEEParagraph"/>
       </w:pPr>
       <w:r>
+        <w:t xml:space="preserve">Along with the </w:t>
+      </w:r>
+      <w:r>
+        <w:t>ones stated above</w:t>
+      </w:r>
+      <w:r>
+        <w:t xml:space="preserve">, there has also been a breakthrough in the state of the art for the human activities </w:t>
+      </w:r>
+      <w:r>
         <w:lastRenderedPageBreak/>
-        <w:t>Along with the above, there has also been a breakthrough in the state of the art for the human activities recognition with sensors. This includes recognition techniques, methods of data capture and signal processing, and the application of artificial intelligence techniques such as Machine Learning [10, 11].</w:t>
+        <w:t>recognition with sensors. This includes recognition techniques, methods of data capture and signal processing, and the application of artificial intelligence techniques such as Machine Learning [10, 11].</w:t>
       </w:r>
     </w:p>
     <w:p>
@@ -512,7 +548,6 @@
           <w:noProof/>
           <w:lang w:val="es-419" w:eastAsia="es-419"/>
         </w:rPr>
-        <w:lastRenderedPageBreak/>
         <w:drawing>
           <wp:inline distT="0" distB="0" distL="0" distR="0">
             <wp:extent cx="5042047" cy="1962804"/>
@@ -617,15 +652,27 @@
         <w:pStyle w:val="IEEEParagraph"/>
       </w:pPr>
       <w:r>
-        <w:t>The first step in the recognition process is to collect of signals obtained from sensors that continuously are sensing users; these are attached to the body; on the waist, wrist, breastplate, thighs or on the head. Also, the sensors could be carried by the user since they are commonly embedded in devices like modern mobile phones, in watches or smart lenses.</w:t>
-      </w:r>
-    </w:p>
-    <w:p>
-      <w:pPr>
-        <w:pStyle w:val="IEEEParagraph"/>
-      </w:pPr>
-      <w:r>
-        <w:t>The recording method consists of capturing the signals from a sensor and separating the measurements into one or more variables depending on the type of sensor. The organization of the records is done with respect to time. The timestamp is usually measured milliseconds and depending of the sensor the interval between measurements can vary in the same order, for example an output rate of 60 Hz have 60 measurements in a second.</w:t>
+        <w:t xml:space="preserve">The first step in the recognition process is to </w:t>
+      </w:r>
+      <w:r>
+        <w:t>collect signals</w:t>
+      </w:r>
+      <w:r>
+        <w:t xml:space="preserve"> obtained from sensors that continuously are sensing users; these are attached to the body; on the waist, wrist, breastplate, thighs or on the head. Also, the sensors could be carried by the user since they are commonly embedded in devices like modern mobile phones, in watches or smart lenses.</w:t>
+      </w:r>
+    </w:p>
+    <w:p>
+      <w:pPr>
+        <w:pStyle w:val="IEEEParagraph"/>
+      </w:pPr>
+      <w:r>
+        <w:t xml:space="preserve">The recording method consists of capturing the signals from a sensor and separating the measurements into one or more variables depending on the type of sensor. The organization of the records is done with respect to time. The timestamp is usually measured milliseconds and depending of the sensor the interval between measurements can vary in the same order, for example an output rate of 60 Hz </w:t>
+      </w:r>
+      <w:r>
+        <w:t>has</w:t>
+      </w:r>
+      <w:r>
+        <w:t xml:space="preserve"> 60 measurements in a second.</w:t>
       </w:r>
     </w:p>
     <w:p>
@@ -650,7 +697,19 @@
         <w:rPr>
           <w:i w:val="0"/>
         </w:rPr>
-        <w:t>Motion sensors provide highly informative signals for HAR system because they measure the acceleration and rotation forces on three axes when carried by their users. In this category of sensors are accelerometers and gyroscopes.</w:t>
+        <w:t xml:space="preserve">Motion sensors provide highly informative signals for HAR system because they measure the acceleration and rotation forces on three axes when carried by their users. In this category of sensors </w:t>
+      </w:r>
+      <w:r>
+        <w:rPr>
+          <w:i w:val="0"/>
+        </w:rPr>
+        <w:t xml:space="preserve">there </w:t>
+      </w:r>
+      <w:r>
+        <w:rPr>
+          <w:i w:val="0"/>
+        </w:rPr>
+        <w:t>are accelerometers and gyroscopes.</w:t>
       </w:r>
     </w:p>
     <w:p>
@@ -667,7 +726,19 @@
         <w:rPr>
           <w:i w:val="0"/>
         </w:rPr>
-        <w:t>Position sensors provide signals with additional information that can be used to HAR system and context applications with location-based services. In this category are orientation sensors (or compass), magnetometers and GPS.</w:t>
+        <w:t xml:space="preserve">Position sensors provide signals with additional information that can be used to HAR system and context applications with location-based services. In this category </w:t>
+      </w:r>
+      <w:r>
+        <w:rPr>
+          <w:i w:val="0"/>
+        </w:rPr>
+        <w:t xml:space="preserve">there </w:t>
+      </w:r>
+      <w:r>
+        <w:rPr>
+          <w:i w:val="0"/>
+        </w:rPr>
+        <w:t>are orientation sensors (or compass), magnetometers and GPS.</w:t>
       </w:r>
     </w:p>
     <w:p>
@@ -844,7 +915,11 @@
         <w:pStyle w:val="IEEEParagraph"/>
       </w:pPr>
       <w:r>
-        <w:t>Then, to reduce signal noise, one or more filters must be applied. The filter allows smoothing the signal by means of a simple function such as the moving average that is used in this work. There are also other m</w:t>
+        <w:t xml:space="preserve">Then, to reduce signal noise, one or more filters must be applied. The filter allows smoothing the signal by means of a </w:t>
+      </w:r>
+      <w:r>
+        <w:lastRenderedPageBreak/>
+        <w:t>simple function such as the moving average that is used in this work. There are also other m</w:t>
       </w:r>
       <w:r>
         <w:t>ethods such as Butterworth [13]</w:t>
@@ -858,7 +933,6 @@
         <w:pStyle w:val="IEEETableCaption"/>
       </w:pPr>
       <w:r>
-        <w:lastRenderedPageBreak/>
         <w:t xml:space="preserve">TABLE </w:t>
       </w:r>
       <w:r>
@@ -1624,7 +1698,6 @@
         <w:pStyle w:val="IEEETableCaption"/>
       </w:pPr>
       <w:r>
-        <w:lastRenderedPageBreak/>
         <w:t>TABLE II</w:t>
       </w:r>
       <w:r>
@@ -2276,7 +2349,13 @@
       </w:pPr>
       <w:r>
         <w:tab/>
-        <w:t>In order to minimize such effects caused by orientation changes, is calculated the magnitude of a sensor, from de dimensions x, y, z. This choice was motivated about orientation-independence in activity recognition, because the magnitude feature is less sensitive to orientation changes.</w:t>
+        <w:t xml:space="preserve">In order to minimize such effects caused by orientation changes, </w:t>
+      </w:r>
+      <w:r>
+        <w:t>the magnitude of a sensor is calculated from the dimensions x, y, and z</w:t>
+      </w:r>
+      <w:r>
+        <w:t>. This choice was motivated about orientation-independence in activity recognition, because the magnitude feature is less sensitive to orientation changes.</w:t>
       </w:r>
     </w:p>
     <w:p>
@@ -2428,7 +2507,13 @@
         <w:pStyle w:val="IEEEParagraph"/>
       </w:pPr>
       <w:r>
-        <w:t>The primary requirement for the learning task is to choose the appropriate algorithm for classification. There are many classification algorithms, such as Decision Trees, SVM, Bayes Classifiers, Markov Models, Neural Networks and others. This work classifies unknown instances by a model built with C4.5 algorithm based on the decision tree approach whose implementation is based on Java implementation J48 [4].</w:t>
+        <w:t>The primary requirement for the learning task is to choose the appropriate algorithm for classification. There are many classification algorithms, such as Decision Trees, SVM, Bayes Classifiers, Markov Models, Neural Networks and others. This work classifies unknown instances by a model built with</w:t>
+      </w:r>
+      <w:r>
+        <w:t xml:space="preserve"> a</w:t>
+      </w:r>
+      <w:r>
+        <w:t xml:space="preserve"> C4.5 algorithm based on the decision tree approach whose implementation is based on Java implementation J48 [4].</w:t>
       </w:r>
     </w:p>
     <w:p>
@@ -2462,7 +2547,11 @@
       </w:r>
       <w:proofErr w:type="spellEnd"/>
       <w:r>
-        <w:t xml:space="preserve"> is a system that classifies human activities on smartphones based on Android platform. In general, the system design matches that of existing systems such as Google Play Services [9], thus providing the same functionality to recognize activities by taking into account concepts f</w:t>
+        <w:t xml:space="preserve"> is a system that classifies human activities on smartphones based on Android platform. In general, the system design matches that of existing systems such as Google Play Services [9], thus providing the same </w:t>
+      </w:r>
+      <w:r>
+        <w:lastRenderedPageBreak/>
+        <w:t>functionality to recognize activities by taking into account concepts f</w:t>
       </w:r>
       <w:r>
         <w:t>rom the state of the art of HAR</w:t>
@@ -2485,7 +2574,6 @@
         </w:numPr>
       </w:pPr>
       <w:r>
-        <w:lastRenderedPageBreak/>
         <w:t>Design</w:t>
       </w:r>
     </w:p>
@@ -2556,7 +2644,13 @@
       </w:r>
       <w:proofErr w:type="spellEnd"/>
       <w:r>
-        <w:t xml:space="preserve"> Virtual Machine (DVM) [3]. Inter-process communication (IPC) is carried out via an interface called Android Interface Definition Language (AIDL) part of the IPC Binder mechanism [14].</w:t>
+        <w:t xml:space="preserve"> Virtual Machine (DVM) [3]. Inter-process communication (IPC) is carried out via an interface called Android Interface Definition Language (AIDL)</w:t>
+      </w:r>
+      <w:r>
+        <w:t xml:space="preserve"> which is</w:t>
+      </w:r>
+      <w:r>
+        <w:t xml:space="preserve"> part of the IPC Binder mechanism [14].</w:t>
       </w:r>
     </w:p>
     <w:p>
@@ -2637,26 +2731,17 @@
         <w:pStyle w:val="IEEEFigureCaptionSingle-Line"/>
       </w:pPr>
       <w:r>
+        <w:lastRenderedPageBreak/>
         <w:t xml:space="preserve">Fig. </w:t>
       </w:r>
-      <w:r>
-        <w:fldChar w:fldCharType="begin"/>
-      </w:r>
-      <w:r>
-        <w:instrText xml:space="preserve"> SEQ Fig. \* ARABIC  \* MERGEFORMAT </w:instrText>
-      </w:r>
-      <w:r>
-        <w:fldChar w:fldCharType="separate"/>
-      </w:r>
-      <w:r>
-        <w:rPr>
-          <w:noProof/>
-        </w:rPr>
-        <w:t>2</w:t>
-      </w:r>
-      <w:r>
-        <w:fldChar w:fldCharType="end"/>
-      </w:r>
+      <w:fldSimple w:instr=" SEQ Fig. \* ARABIC  \* MERGEFORMAT ">
+        <w:r>
+          <w:rPr>
+            <w:noProof/>
+          </w:rPr>
+          <w:t>2</w:t>
+        </w:r>
+      </w:fldSimple>
       <w:r>
         <w:t xml:space="preserve">.  </w:t>
       </w:r>
@@ -2687,7 +2772,6 @@
         </w:rPr>
       </w:pPr>
       <w:r>
-        <w:lastRenderedPageBreak/>
         <w:t>Service Interface</w:t>
       </w:r>
       <w:r>
@@ -3304,7 +3388,14 @@
         <w:rPr>
           <w:i w:val="0"/>
         </w:rPr>
-        <w:t xml:space="preserve"> is defined for common </w:t>
+        <w:t xml:space="preserve"> is </w:t>
+      </w:r>
+      <w:r>
+        <w:rPr>
+          <w:i w:val="0"/>
+        </w:rPr>
+        <w:lastRenderedPageBreak/>
+        <w:t xml:space="preserve">defined for common </w:t>
       </w:r>
       <w:proofErr w:type="spellStart"/>
       <w:r>
@@ -3335,7 +3426,6 @@
           <w:rFonts w:ascii="Consolas" w:hAnsi="Consolas" w:cs="Consolas"/>
           <w:sz w:val="18"/>
         </w:rPr>
-        <w:lastRenderedPageBreak/>
         <w:t>DecisionTreeClassifier</w:t>
       </w:r>
       <w:proofErr w:type="spellEnd"/>
@@ -3541,24 +3631,14 @@
       <w:r>
         <w:t xml:space="preserve">Fig. </w:t>
       </w:r>
-      <w:r>
-        <w:fldChar w:fldCharType="begin"/>
-      </w:r>
-      <w:r>
-        <w:instrText xml:space="preserve"> SEQ Fig. \* ARABIC  \* MERGEFORMAT </w:instrText>
-      </w:r>
-      <w:r>
-        <w:fldChar w:fldCharType="separate"/>
-      </w:r>
-      <w:r>
-        <w:rPr>
-          <w:noProof/>
-        </w:rPr>
-        <w:t>3</w:t>
-      </w:r>
-      <w:r>
-        <w:fldChar w:fldCharType="end"/>
-      </w:r>
+      <w:fldSimple w:instr=" SEQ Fig. \* ARABIC  \* MERGEFORMAT ">
+        <w:r>
+          <w:rPr>
+            <w:noProof/>
+          </w:rPr>
+          <w:t>3</w:t>
+        </w:r>
+      </w:fldSimple>
       <w:r>
         <w:t xml:space="preserve">.  </w:t>
       </w:r>
@@ -3620,7 +3700,6 @@
         <w:pStyle w:val="IEEEHeading1"/>
       </w:pPr>
       <w:r>
-        <w:lastRenderedPageBreak/>
         <w:t>EVALUATION OF HAR SYSTEM</w:t>
       </w:r>
     </w:p>
@@ -3629,7 +3708,13 @@
         <w:pStyle w:val="IEEEParagraph"/>
       </w:pPr>
       <w:r>
-        <w:t xml:space="preserve">As discussed in previous section, in order to build and evaluate the recognition engine, experimental data collection </w:t>
+        <w:t xml:space="preserve">As discussed in </w:t>
+      </w:r>
+      <w:r>
+        <w:t xml:space="preserve">the </w:t>
+      </w:r>
+      <w:r>
+        <w:t xml:space="preserve">previous section, in order to build and evaluate the recognition engine, experimental data collection </w:t>
       </w:r>
       <w:r>
         <w:t>and a training set are required</w:t>
@@ -4046,8 +4131,6 @@
       <w:pPr>
         <w:pStyle w:val="IEEEParagraph"/>
       </w:pPr>
-      <w:bookmarkStart w:id="0" w:name="_GoBack"/>
-      <w:bookmarkEnd w:id="0"/>
     </w:p>
     <w:p>
       <w:pPr>
@@ -4120,13 +4203,7 @@
         <w:pStyle w:val="IEEEFigureCaptionSingle-Line"/>
       </w:pPr>
       <w:r>
-        <w:t xml:space="preserve">Fig. </w:t>
-      </w:r>
-      <w:r>
-        <w:t>4</w:t>
-      </w:r>
-      <w:r>
-        <w:t xml:space="preserve">.  </w:t>
+        <w:t xml:space="preserve">Fig. 4.  </w:t>
       </w:r>
       <w:proofErr w:type="spellStart"/>
       <w:r>
@@ -4159,7 +4236,11 @@
         <w:pStyle w:val="IEEEParagraph"/>
       </w:pPr>
       <w:r>
-        <w:t>A classification model is constructed using the C4.5 algorithm for a simplified implementation in Java language. The training of the classification model is automated using WEKA with the following parameters [4]:</w:t>
+        <w:t xml:space="preserve">A classification model is constructed using the C4.5 algorithm for a simplified implementation in Java language. </w:t>
+      </w:r>
+      <w:r>
+        <w:lastRenderedPageBreak/>
+        <w:t>The training of the classification model is automated using WEKA with the following parameters [4]:</w:t>
       </w:r>
     </w:p>
     <w:p>
@@ -4171,7 +4252,6 @@
         </w:numPr>
       </w:pPr>
       <w:r>
-        <w:lastRenderedPageBreak/>
         <w:t>Confidence threshold for pruning (</w:t>
       </w:r>
       <w:proofErr w:type="spellStart"/>
@@ -4245,7 +4325,13 @@
         <w:pStyle w:val="IEEEParagraph"/>
       </w:pPr>
       <w:r>
-        <w:t>The classifier is a Java class suitable for execution on Android platform. In addition, the assessment of the classification accuracy is evaluated on the training data from the output produced by the tool that is the confusion matrix in Figure 5 with an overall precision of 91.74% and recall 91.09%.</w:t>
+        <w:t xml:space="preserve">The classifier is a Java class suitable for execution on Android platform. In addition, the assessment of the classification accuracy is evaluated on the training data from the output produced by the tool that is the confusion matrix in Figure 5 with an overall precision of 91.74% and recall </w:t>
+      </w:r>
+      <w:r>
+        <w:t xml:space="preserve">of </w:t>
+      </w:r>
+      <w:r>
+        <w:t>91.09%.</w:t>
       </w:r>
     </w:p>
     <w:p>
@@ -4317,13 +4403,7 @@
         <w:pStyle w:val="IEEEFigureCaptionSingle-Line"/>
       </w:pPr>
       <w:r>
-        <w:t xml:space="preserve">Fig. </w:t>
-      </w:r>
-      <w:r>
-        <w:t>5</w:t>
-      </w:r>
-      <w:r>
-        <w:t xml:space="preserve">.  </w:t>
+        <w:t xml:space="preserve">Fig. 5.  </w:t>
       </w:r>
       <w:r>
         <w:t>Confusion Matrix</w:t>
@@ -4944,7 +5024,15 @@
         <w:pStyle w:val="IEEEParagraph"/>
       </w:pPr>
       <w:r>
-        <w:t>Along with the above, it can be seen that the classifier has a high success rate in most activities according to an average of 88.8% success. In addition, the reader may even notice a good performance for activities such as the bicycle and the vehicle that are more difficult to predict.</w:t>
+        <w:t xml:space="preserve">Along with the </w:t>
+      </w:r>
+      <w:r>
+        <w:t xml:space="preserve">ones presented </w:t>
+      </w:r>
+      <w:bookmarkStart w:id="0" w:name="_GoBack"/>
+      <w:bookmarkEnd w:id="0"/>
+      <w:r>
+        <w:t>above, it can be seen that the classifier has a high success rate in most activities according to an average of 88.8% success. In addition, the reader may even notice a good performance for activities such as the bicycle and the vehicle that are more difficult to predict.</w:t>
       </w:r>
     </w:p>
     <w:p>
@@ -4972,11 +5060,11 @@
       </w:r>
       <w:proofErr w:type="spellEnd"/>
       <w:r>
-        <w:t xml:space="preserve"> is a tool for collecting processed information to improve classifier by taking into account feedback from users. According to this approach, the </w:t>
+        <w:t xml:space="preserve"> is a tool for collecting processed information to improve classifier by taking into account </w:t>
       </w:r>
       <w:r>
         <w:lastRenderedPageBreak/>
-        <w:t>information collected during the evaluation survey is combined with the initial experimental data, thus improving the collaborative classifier.</w:t>
+        <w:t>feedback from users. According to this approach, the information collected during the evaluation survey is combined with the initial experimental data, thus improving the collaborative classifier.</w:t>
       </w:r>
     </w:p>
     <w:p>
@@ -7762,7 +7850,7 @@
 </file>
 
 <file path=customXml/itemProps1.xml><?xml version="1.0" encoding="utf-8"?>
-<ds:datastoreItem xmlns:ds="http://schemas.openxmlformats.org/officeDocument/2006/customXml" ds:itemID="{09739404-253A-4B1D-B7BB-E222FD5077AB}">
+<ds:datastoreItem xmlns:ds="http://schemas.openxmlformats.org/officeDocument/2006/customXml" ds:itemID="{AC7A9E8F-FD1D-467D-BCDC-F56C3082C4D4}">
   <ds:schemaRefs>
     <ds:schemaRef ds:uri="http://schemas.openxmlformats.org/officeDocument/2006/bibliography"/>
   </ds:schemaRefs>

</xml_diff>